<commit_message>
Update: Reviewer Response update und Article update
</commit_message>
<xml_diff>
--- a/doc/Publications/JChromatogrB-InCroMAP/Point2PointResponse.docx
+++ b/doc/Publications/JChromatogrB-InCroMAP/Point2PointResponse.docx
@@ -19,7 +19,7 @@
           <w:sz w:val="24"/>
           <w:lang w:val="en-US"/>
         </w:rPr>
-        <w:t>Editor</w:t>
+        <w:t>Guest e</w:t>
       </w:r>
       <w:r>
         <w:rPr>
@@ -27,6 +27,14 @@
           <w:sz w:val="24"/>
           <w:lang w:val="en-US"/>
         </w:rPr>
+        <w:t>ditor</w:t>
+      </w:r>
+      <w:r>
+        <w:rPr>
+          <w:b/>
+          <w:sz w:val="24"/>
+          <w:lang w:val="en-US"/>
+        </w:rPr>
         <w:t xml:space="preserve"> comments:</w:t>
       </w:r>
     </w:p>
@@ -112,7 +120,7 @@
         <w:t xml:space="preserve"> </w:t>
       </w:r>
       <w:r>
-        <w:t>lesen am Ende…</w:t>
+        <w:t>lesen am Ende.</w:t>
       </w:r>
     </w:p>
     <w:p>
@@ -125,6 +133,7 @@
           <w:color w:val="4472C4" w:themeColor="accent5"/>
           <w:sz w:val="18"/>
           <w:szCs w:val="20"/>
+          <w:lang w:val="en-US"/>
         </w:rPr>
       </w:pPr>
       <w:r>
@@ -132,130 +141,41 @@
           <w:rFonts w:ascii="CMSS10" w:hAnsi="CMSS10" w:cs="CMSS10"/>
           <w:sz w:val="18"/>
           <w:szCs w:val="20"/>
+          <w:lang w:val="en-US"/>
         </w:rPr>
         <w:t>“</w:t>
       </w:r>
+      <w:proofErr w:type="spellStart"/>
       <w:r>
         <w:rPr>
           <w:rFonts w:ascii="CMSS10" w:hAnsi="CMSS10" w:cs="CMSS10"/>
           <w:sz w:val="18"/>
           <w:szCs w:val="20"/>
-        </w:rPr>
-        <w:t>Mögliche Änderungen im Text</w:t>
-      </w:r>
+          <w:lang w:val="en-US"/>
+        </w:rPr>
+        <w:t>Mögliche</w:t>
+      </w:r>
+      <w:proofErr w:type="spellEnd"/>
       <w:r>
         <w:rPr>
           <w:rFonts w:ascii="CMSS10" w:hAnsi="CMSS10" w:cs="CMSS10"/>
           <w:sz w:val="18"/>
           <w:szCs w:val="20"/>
-        </w:rPr>
-        <w:t>…”</w:t>
-      </w:r>
-    </w:p>
-    <w:p>
-      <w:pPr>
-        <w:spacing w:before="120" w:after="120" w:line="240" w:lineRule="auto"/>
-        <w:rPr>
-          <w:b/>
-          <w:i/>
-          <w:color w:val="4472C4" w:themeColor="accent5"/>
-          <w:sz w:val="24"/>
-          <w:lang w:val="en-US"/>
-        </w:rPr>
-      </w:pPr>
-      <w:r>
-        <w:rPr>
-          <w:i/>
-          <w:color w:val="4472C4" w:themeColor="accent5"/>
-          <w:lang w:val="en-US"/>
-        </w:rPr>
-        <w:t>2</w:t>
-      </w:r>
-      <w:r>
-        <w:rPr>
-          <w:i/>
-          <w:color w:val="4472C4" w:themeColor="accent5"/>
-          <w:lang w:val="en-US"/>
-        </w:rPr>
-        <w:t xml:space="preserve">) </w:t>
-      </w:r>
-      <w:r>
-        <w:rPr>
-          <w:i/>
-          <w:color w:val="4472C4" w:themeColor="accent5"/>
-          <w:lang w:val="en-US"/>
-        </w:rPr>
-        <w:t>Please provide some additional results (preferably from metabolomics studies) and comparison with the performance of other softw</w:t>
-      </w:r>
-      <w:r>
-        <w:rPr>
-          <w:i/>
-          <w:color w:val="4472C4" w:themeColor="accent5"/>
-          <w:lang w:val="en-US"/>
-        </w:rPr>
-        <w:t>are tools.</w:t>
-      </w:r>
-    </w:p>
-    <w:p>
-      <w:pPr>
-        <w:spacing w:after="120" w:line="240" w:lineRule="auto"/>
-      </w:pPr>
-      <w:r>
-        <w:t xml:space="preserve">TODO: </w:t>
-      </w:r>
-      <w:r>
-        <w:t xml:space="preserve">Lars, Johannes. Johannes wollte nachsehen ob er multi-level Daten hat (nicht nur </w:t>
-      </w:r>
-      <w:proofErr w:type="spellStart"/>
-      <w:r>
-        <w:t>mRNA</w:t>
-      </w:r>
-      <w:proofErr w:type="spellEnd"/>
-      <w:r>
-        <w:t xml:space="preserve"> + </w:t>
-      </w:r>
-      <w:proofErr w:type="spellStart"/>
-      <w:r>
-        <w:t>Metabolomics</w:t>
-      </w:r>
-      <w:proofErr w:type="spellEnd"/>
-      <w:r>
-        <w:t xml:space="preserve">). </w:t>
-      </w:r>
-      <w:r>
-        <w:br/>
-        <w:t xml:space="preserve">TODO Rainer: Möglicherweise ist hier auch noch möglich über die Wichtigkeit von kombinierten Analysen in der Zukunft zu sprechen insbesondere mit dem Blick auf </w:t>
-      </w:r>
-      <w:proofErr w:type="spellStart"/>
-      <w:r>
-        <w:t>Proteomics</w:t>
-      </w:r>
-      <w:proofErr w:type="spellEnd"/>
-      <w:r>
-        <w:t>.</w:t>
-      </w:r>
-    </w:p>
-    <w:p>
-      <w:pPr>
-        <w:spacing w:before="120" w:line="240" w:lineRule="auto"/>
-        <w:ind w:left="283"/>
-        <w:rPr>
-          <w:rFonts w:ascii="CMSS10" w:hAnsi="CMSS10" w:cs="CMSS10"/>
-          <w:i/>
-          <w:color w:val="4472C4" w:themeColor="accent5"/>
-          <w:sz w:val="18"/>
-          <w:szCs w:val="20"/>
-          <w:lang w:val="en-US"/>
-        </w:rPr>
-      </w:pPr>
+          <w:lang w:val="en-US"/>
+        </w:rPr>
+        <w:t xml:space="preserve"> </w:t>
+      </w:r>
+      <w:proofErr w:type="spellStart"/>
       <w:r>
         <w:rPr>
           <w:rFonts w:ascii="CMSS10" w:hAnsi="CMSS10" w:cs="CMSS10"/>
           <w:sz w:val="18"/>
           <w:szCs w:val="20"/>
-        </w:rPr>
-        <w:t xml:space="preserve">“Mögliche Änderungen im </w:t>
-      </w:r>
+          <w:lang w:val="en-US"/>
+        </w:rPr>
+        <w:t>Änderungen</w:t>
+      </w:r>
+      <w:proofErr w:type="spellEnd"/>
       <w:r>
         <w:rPr>
           <w:rFonts w:ascii="CMSS10" w:hAnsi="CMSS10" w:cs="CMSS10"/>
@@ -263,78 +183,9 @@
           <w:szCs w:val="20"/>
           <w:lang w:val="en-US"/>
         </w:rPr>
-        <w:t>Text…”</w:t>
-      </w:r>
-    </w:p>
-    <w:p>
-      <w:pPr>
-        <w:spacing w:before="120" w:after="120" w:line="240" w:lineRule="auto"/>
-        <w:rPr>
-          <w:b/>
-          <w:i/>
-          <w:color w:val="4472C4" w:themeColor="accent5"/>
-          <w:sz w:val="24"/>
-          <w:lang w:val="en-US"/>
-        </w:rPr>
-      </w:pPr>
-      <w:r>
-        <w:rPr>
-          <w:i/>
-          <w:color w:val="4472C4" w:themeColor="accent5"/>
-          <w:lang w:val="en-US"/>
-        </w:rPr>
-        <w:t>3</w:t>
-      </w:r>
-      <w:r>
-        <w:rPr>
-          <w:i/>
-          <w:color w:val="4472C4" w:themeColor="accent5"/>
-          <w:lang w:val="en-US"/>
-        </w:rPr>
-        <w:t xml:space="preserve">) </w:t>
-      </w:r>
-      <w:r>
-        <w:rPr>
-          <w:i/>
-          <w:color w:val="4472C4" w:themeColor="accent5"/>
-          <w:lang w:val="en-US"/>
-        </w:rPr>
-        <w:t>The way that data is imported could be described more eloquently.</w:t>
-      </w:r>
-    </w:p>
-    <w:p>
-      <w:pPr>
-        <w:spacing w:after="120" w:line="240" w:lineRule="auto"/>
-      </w:pPr>
-      <w:r>
-        <w:t xml:space="preserve">TODO: </w:t>
-      </w:r>
-      <w:r>
-        <w:t>Lars</w:t>
-      </w:r>
-      <w:r>
-        <w:t xml:space="preserve">. </w:t>
-      </w:r>
-      <w:r>
-        <w:t>Über den Import könnte ich noch mehr schreiben</w:t>
-      </w:r>
-      <w:r>
         <w:t xml:space="preserve"> </w:t>
       </w:r>
-    </w:p>
-    <w:p>
-      <w:pPr>
-        <w:spacing w:before="120" w:line="240" w:lineRule="auto"/>
-        <w:ind w:left="283"/>
-        <w:rPr>
-          <w:rFonts w:ascii="CMSS10" w:hAnsi="CMSS10" w:cs="CMSS10"/>
-          <w:i/>
-          <w:color w:val="4472C4" w:themeColor="accent5"/>
-          <w:sz w:val="18"/>
-          <w:szCs w:val="20"/>
-          <w:lang w:val="en-US"/>
-        </w:rPr>
-      </w:pPr>
+      <w:proofErr w:type="spellStart"/>
       <w:r>
         <w:rPr>
           <w:rFonts w:ascii="CMSS10" w:hAnsi="CMSS10" w:cs="CMSS10"/>
@@ -342,9 +193,9 @@
           <w:szCs w:val="20"/>
           <w:lang w:val="en-US"/>
         </w:rPr>
-        <w:t>“</w:t>
-      </w:r>
-      <w:proofErr w:type="spellStart"/>
+        <w:t>im</w:t>
+      </w:r>
+      <w:proofErr w:type="spellEnd"/>
       <w:r>
         <w:rPr>
           <w:rFonts w:ascii="CMSS10" w:hAnsi="CMSS10" w:cs="CMSS10"/>
@@ -352,9 +203,8 @@
           <w:szCs w:val="20"/>
           <w:lang w:val="en-US"/>
         </w:rPr>
-        <w:t>Mögliche</w:t>
-      </w:r>
-      <w:proofErr w:type="spellEnd"/>
+        <w:t xml:space="preserve"> Text</w:t>
+      </w:r>
       <w:r>
         <w:rPr>
           <w:rFonts w:ascii="CMSS10" w:hAnsi="CMSS10" w:cs="CMSS10"/>
@@ -362,9 +212,118 @@
           <w:szCs w:val="20"/>
           <w:lang w:val="en-US"/>
         </w:rPr>
-        <w:t xml:space="preserve"> </w:t>
-      </w:r>
-      <w:proofErr w:type="spellStart"/>
+        <w:t>…”</w:t>
+      </w:r>
+    </w:p>
+    <w:p>
+      <w:pPr>
+        <w:spacing w:before="120" w:after="120" w:line="240" w:lineRule="auto"/>
+        <w:rPr>
+          <w:b/>
+          <w:i/>
+          <w:color w:val="4472C4" w:themeColor="accent5"/>
+          <w:sz w:val="24"/>
+          <w:lang w:val="en-US"/>
+        </w:rPr>
+      </w:pPr>
+      <w:r>
+        <w:rPr>
+          <w:i/>
+          <w:color w:val="4472C4" w:themeColor="accent5"/>
+          <w:lang w:val="en-US"/>
+        </w:rPr>
+        <w:t xml:space="preserve">2) </w:t>
+      </w:r>
+      <w:r>
+        <w:rPr>
+          <w:i/>
+          <w:color w:val="4472C4" w:themeColor="accent5"/>
+          <w:lang w:val="en-US"/>
+        </w:rPr>
+        <w:t>Please provide some additional results (preferably from metabolomics studies) and comparison with the performance of other softw</w:t>
+      </w:r>
+      <w:r>
+        <w:rPr>
+          <w:i/>
+          <w:color w:val="4472C4" w:themeColor="accent5"/>
+          <w:lang w:val="en-US"/>
+        </w:rPr>
+        <w:t>are tools.</w:t>
+      </w:r>
+    </w:p>
+    <w:p>
+      <w:pPr>
+        <w:spacing w:after="120" w:line="240" w:lineRule="auto"/>
+      </w:pPr>
+      <w:r>
+        <w:t xml:space="preserve">TODO: </w:t>
+      </w:r>
+      <w:r>
+        <w:t>Lars, Johannes. Johannes</w:t>
+      </w:r>
+      <w:r>
+        <w:t xml:space="preserve">, du wolltest </w:t>
+      </w:r>
+      <w:r>
+        <w:t xml:space="preserve">nachsehen ob </w:t>
+      </w:r>
+      <w:r>
+        <w:t xml:space="preserve">es </w:t>
+      </w:r>
+      <w:r>
+        <w:t xml:space="preserve">multi-level Daten </w:t>
+      </w:r>
+      <w:r>
+        <w:t>gibt</w:t>
+      </w:r>
+      <w:r>
+        <w:t xml:space="preserve"> (nicht nur </w:t>
+      </w:r>
+      <w:proofErr w:type="spellStart"/>
+      <w:r>
+        <w:t>mRNA</w:t>
+      </w:r>
+      <w:proofErr w:type="spellEnd"/>
+      <w:r>
+        <w:t xml:space="preserve"> + </w:t>
+      </w:r>
+      <w:proofErr w:type="spellStart"/>
+      <w:r>
+        <w:t>Metabolomics</w:t>
+      </w:r>
+      <w:proofErr w:type="spellEnd"/>
+      <w:r>
+        <w:t xml:space="preserve">). </w:t>
+      </w:r>
+      <w:r>
+        <w:br/>
+        <w:t xml:space="preserve">TODO Rainer: Möglicherweise ist hier auch noch möglich über die Wichtigkeit von kombinierten Analysen in der Zukunft zu sprechen insbesondere mit dem Blick auf </w:t>
+      </w:r>
+      <w:proofErr w:type="spellStart"/>
+      <w:r>
+        <w:t>Proteomics</w:t>
+      </w:r>
+      <w:proofErr w:type="spellEnd"/>
+      <w:r>
+        <w:t>.</w:t>
+      </w:r>
+      <w:r>
+        <w:t xml:space="preserve"> Dass solche Analysen bald ausstehen werden und wir deshalb schon entwickeln wäre ja auch ein guter Grund. Die Software erst anzupassen, wenn die Daten schon da sind, wäre ja nun wirklich dämlich. Aber man kann ja nicht schon jetzt die Experimente beschreiben.</w:t>
+      </w:r>
+    </w:p>
+    <w:p>
+      <w:pPr>
+        <w:spacing w:before="120" w:line="240" w:lineRule="auto"/>
+        <w:ind w:left="283"/>
+        <w:rPr>
+          <w:rFonts w:ascii="CMSS10" w:hAnsi="CMSS10" w:cs="CMSS10"/>
+          <w:i/>
+          <w:color w:val="4472C4" w:themeColor="accent5"/>
+          <w:sz w:val="18"/>
+          <w:szCs w:val="20"/>
+          <w:lang w:val="en-US"/>
+        </w:rPr>
+      </w:pPr>
       <w:r>
         <w:rPr>
           <w:rFonts w:ascii="CMSS10" w:hAnsi="CMSS10" w:cs="CMSS10"/>
@@ -372,9 +331,9 @@
           <w:szCs w:val="20"/>
           <w:lang w:val="en-US"/>
         </w:rPr>
-        <w:t>Änderungen</w:t>
-      </w:r>
-      <w:proofErr w:type="spellEnd"/>
+        <w:t>“</w:t>
+      </w:r>
+      <w:proofErr w:type="spellStart"/>
       <w:r>
         <w:rPr>
           <w:rFonts w:ascii="CMSS10" w:hAnsi="CMSS10" w:cs="CMSS10"/>
@@ -382,9 +341,9 @@
           <w:szCs w:val="20"/>
           <w:lang w:val="en-US"/>
         </w:rPr>
-        <w:t xml:space="preserve"> </w:t>
-      </w:r>
-      <w:proofErr w:type="spellStart"/>
+        <w:t>Mögliche</w:t>
+      </w:r>
+      <w:proofErr w:type="spellEnd"/>
       <w:r>
         <w:rPr>
           <w:rFonts w:ascii="CMSS10" w:hAnsi="CMSS10" w:cs="CMSS10"/>
@@ -392,9 +351,9 @@
           <w:szCs w:val="20"/>
           <w:lang w:val="en-US"/>
         </w:rPr>
-        <w:t>im</w:t>
-      </w:r>
-      <w:proofErr w:type="spellEnd"/>
+        <w:t xml:space="preserve"> </w:t>
+      </w:r>
+      <w:proofErr w:type="spellStart"/>
       <w:r>
         <w:rPr>
           <w:rFonts w:ascii="CMSS10" w:hAnsi="CMSS10" w:cs="CMSS10"/>
@@ -402,6 +361,176 @@
           <w:szCs w:val="20"/>
           <w:lang w:val="en-US"/>
         </w:rPr>
+        <w:t>Änderungen</w:t>
+      </w:r>
+      <w:proofErr w:type="spellEnd"/>
+      <w:r>
+        <w:rPr>
+          <w:rFonts w:ascii="CMSS10" w:hAnsi="CMSS10" w:cs="CMSS10"/>
+          <w:sz w:val="18"/>
+          <w:szCs w:val="20"/>
+          <w:lang w:val="en-US"/>
+        </w:rPr>
+        <w:t xml:space="preserve"> </w:t>
+      </w:r>
+      <w:proofErr w:type="spellStart"/>
+      <w:r>
+        <w:rPr>
+          <w:rFonts w:ascii="CMSS10" w:hAnsi="CMSS10" w:cs="CMSS10"/>
+          <w:sz w:val="18"/>
+          <w:szCs w:val="20"/>
+          <w:lang w:val="en-US"/>
+        </w:rPr>
+        <w:t>im</w:t>
+      </w:r>
+      <w:proofErr w:type="spellEnd"/>
+      <w:r>
+        <w:rPr>
+          <w:rFonts w:ascii="CMSS10" w:hAnsi="CMSS10" w:cs="CMSS10"/>
+          <w:sz w:val="18"/>
+          <w:szCs w:val="20"/>
+          <w:lang w:val="en-US"/>
+        </w:rPr>
+        <w:t xml:space="preserve"> </w:t>
+      </w:r>
+      <w:r>
+        <w:rPr>
+          <w:rFonts w:ascii="CMSS10" w:hAnsi="CMSS10" w:cs="CMSS10"/>
+          <w:sz w:val="18"/>
+          <w:szCs w:val="20"/>
+          <w:lang w:val="en-US"/>
+        </w:rPr>
+        <w:t>Text…”</w:t>
+      </w:r>
+    </w:p>
+    <w:p>
+      <w:pPr>
+        <w:spacing w:before="120" w:after="120" w:line="240" w:lineRule="auto"/>
+        <w:rPr>
+          <w:b/>
+          <w:i/>
+          <w:color w:val="4472C4" w:themeColor="accent5"/>
+          <w:sz w:val="24"/>
+          <w:lang w:val="en-US"/>
+        </w:rPr>
+      </w:pPr>
+      <w:r>
+        <w:rPr>
+          <w:i/>
+          <w:color w:val="4472C4" w:themeColor="accent5"/>
+          <w:lang w:val="en-US"/>
+        </w:rPr>
+        <w:t xml:space="preserve">3) </w:t>
+      </w:r>
+      <w:r>
+        <w:rPr>
+          <w:i/>
+          <w:color w:val="4472C4" w:themeColor="accent5"/>
+          <w:lang w:val="en-US"/>
+        </w:rPr>
+        <w:t>The way that data is imported could be described more eloquently.</w:t>
+      </w:r>
+    </w:p>
+    <w:p>
+      <w:pPr>
+        <w:spacing w:after="120" w:line="240" w:lineRule="auto"/>
+      </w:pPr>
+      <w:r>
+        <w:t xml:space="preserve">TODO: </w:t>
+      </w:r>
+      <w:r>
+        <w:t>Lars</w:t>
+      </w:r>
+      <w:r>
+        <w:t xml:space="preserve">. </w:t>
+      </w:r>
+      <w:r>
+        <w:t xml:space="preserve">Über den Import </w:t>
+      </w:r>
+      <w:r>
+        <w:t>werde ich noch etwas mehr schreiben. Habe da auch noch paar Bugs gefixt.</w:t>
+      </w:r>
+    </w:p>
+    <w:p>
+      <w:pPr>
+        <w:spacing w:before="120" w:line="240" w:lineRule="auto"/>
+        <w:ind w:left="283"/>
+        <w:rPr>
+          <w:rFonts w:ascii="CMSS10" w:hAnsi="CMSS10" w:cs="CMSS10"/>
+          <w:i/>
+          <w:color w:val="4472C4" w:themeColor="accent5"/>
+          <w:sz w:val="18"/>
+          <w:szCs w:val="20"/>
+          <w:lang w:val="en-US"/>
+        </w:rPr>
+      </w:pPr>
+      <w:r>
+        <w:rPr>
+          <w:rFonts w:ascii="CMSS10" w:hAnsi="CMSS10" w:cs="CMSS10"/>
+          <w:sz w:val="18"/>
+          <w:szCs w:val="20"/>
+          <w:lang w:val="en-US"/>
+        </w:rPr>
+        <w:t>“</w:t>
+      </w:r>
+      <w:proofErr w:type="spellStart"/>
+      <w:r>
+        <w:rPr>
+          <w:rFonts w:ascii="CMSS10" w:hAnsi="CMSS10" w:cs="CMSS10"/>
+          <w:sz w:val="18"/>
+          <w:szCs w:val="20"/>
+          <w:lang w:val="en-US"/>
+        </w:rPr>
+        <w:t>Mögliche</w:t>
+      </w:r>
+      <w:proofErr w:type="spellEnd"/>
+      <w:r>
+        <w:rPr>
+          <w:rFonts w:ascii="CMSS10" w:hAnsi="CMSS10" w:cs="CMSS10"/>
+          <w:sz w:val="18"/>
+          <w:szCs w:val="20"/>
+          <w:lang w:val="en-US"/>
+        </w:rPr>
+        <w:t xml:space="preserve"> </w:t>
+      </w:r>
+      <w:proofErr w:type="spellStart"/>
+      <w:r>
+        <w:rPr>
+          <w:rFonts w:ascii="CMSS10" w:hAnsi="CMSS10" w:cs="CMSS10"/>
+          <w:sz w:val="18"/>
+          <w:szCs w:val="20"/>
+          <w:lang w:val="en-US"/>
+        </w:rPr>
+        <w:t>Änderungen</w:t>
+      </w:r>
+      <w:proofErr w:type="spellEnd"/>
+      <w:r>
+        <w:rPr>
+          <w:rFonts w:ascii="CMSS10" w:hAnsi="CMSS10" w:cs="CMSS10"/>
+          <w:sz w:val="18"/>
+          <w:szCs w:val="20"/>
+          <w:lang w:val="en-US"/>
+        </w:rPr>
+        <w:t xml:space="preserve"> </w:t>
+      </w:r>
+      <w:proofErr w:type="spellStart"/>
+      <w:r>
+        <w:rPr>
+          <w:rFonts w:ascii="CMSS10" w:hAnsi="CMSS10" w:cs="CMSS10"/>
+          <w:sz w:val="18"/>
+          <w:szCs w:val="20"/>
+          <w:lang w:val="en-US"/>
+        </w:rPr>
+        <w:t>im</w:t>
+      </w:r>
+      <w:proofErr w:type="spellEnd"/>
+      <w:r>
+        <w:rPr>
+          <w:rFonts w:ascii="CMSS10" w:hAnsi="CMSS10" w:cs="CMSS10"/>
+          <w:sz w:val="18"/>
+          <w:szCs w:val="20"/>
+          <w:lang w:val="en-US"/>
+        </w:rPr>
         <w:t xml:space="preserve"> Text…”</w:t>
       </w:r>
     </w:p>
@@ -422,15 +551,7 @@
           <w:color w:val="4472C4" w:themeColor="accent5"/>
           <w:lang w:val="en-US"/>
         </w:rPr>
-        <w:t>4</w:t>
-      </w:r>
-      <w:r>
-        <w:rPr>
-          <w:i/>
-          <w:color w:val="4472C4" w:themeColor="accent5"/>
-          <w:lang w:val="en-US"/>
-        </w:rPr>
-        <w:t xml:space="preserve">) </w:t>
+        <w:t xml:space="preserve">4) </w:t>
       </w:r>
       <w:r>
         <w:rPr>
@@ -562,10 +683,72 @@
         <w:spacing w:after="120" w:line="240" w:lineRule="auto"/>
       </w:pPr>
       <w:r>
+        <w:rPr>
+          <w:lang w:val="en-US"/>
+        </w:rPr>
         <w:t>TODO:</w:t>
       </w:r>
       <w:r>
-        <w:t xml:space="preserve"> Lars. Terminologie ändern und anpassen für </w:t>
+        <w:rPr>
+          <w:lang w:val="en-US"/>
+        </w:rPr>
+        <w:t xml:space="preserve"> Lars. </w:t>
+      </w:r>
+      <w:r>
+        <w:t>Tatsächlich verwenden wir “</w:t>
+      </w:r>
+      <w:proofErr w:type="spellStart"/>
+      <w:r>
+        <w:t>expressed</w:t>
+      </w:r>
+      <w:proofErr w:type="spellEnd"/>
+      <w:r>
+        <w:t xml:space="preserve">” nur wenn da </w:t>
+      </w:r>
+      <w:proofErr w:type="spellStart"/>
+      <w:r>
+        <w:t>metabolites</w:t>
+      </w:r>
+      <w:proofErr w:type="spellEnd"/>
+      <w:r>
+        <w:t xml:space="preserve">, genes </w:t>
+      </w:r>
+      <w:proofErr w:type="spellStart"/>
+      <w:r>
+        <w:t>and</w:t>
+      </w:r>
+      <w:proofErr w:type="spellEnd"/>
+      <w:r>
+        <w:t xml:space="preserve"> </w:t>
+      </w:r>
+      <w:proofErr w:type="spellStart"/>
+      <w:r>
+        <w:t>proteins</w:t>
+      </w:r>
+      <w:proofErr w:type="spellEnd"/>
+      <w:r>
+        <w:t xml:space="preserve"> steht</w:t>
+      </w:r>
+      <w:r>
+        <w:t>.</w:t>
+      </w:r>
+      <w:r>
+        <w:t xml:space="preserve"> Ich füge halt noch „</w:t>
+      </w:r>
+      <w:proofErr w:type="spellStart"/>
+      <w:r>
+        <w:t>formed</w:t>
+      </w:r>
+      <w:proofErr w:type="spellEnd"/>
+      <w:r>
+        <w:t>“ hinzu. Idiotisch aber o.k.</w:t>
+      </w:r>
+      <w:r>
+        <w:br/>
+        <w:t xml:space="preserve">TODO Johannes. </w:t>
+      </w:r>
+      <w:r>
+        <w:t xml:space="preserve">Das wäre ja theoretisch auch ein Kritikpunkt für Analysen ohne </w:t>
       </w:r>
       <w:proofErr w:type="spellStart"/>
       <w:r>
@@ -573,19 +756,13 @@
       </w:r>
       <w:proofErr w:type="spellEnd"/>
       <w:r>
-        <w:t>.</w:t>
-      </w:r>
-      <w:r>
-        <w:br/>
-        <w:t xml:space="preserve">TODO Johannes. Das wäre ja theoretisch auch ein Kritikpunkt für Analysen ohne </w:t>
-      </w:r>
-      <w:proofErr w:type="spellStart"/>
-      <w:r>
-        <w:t>Metabolomics</w:t>
-      </w:r>
-      <w:proofErr w:type="spellEnd"/>
-      <w:r>
-        <w:t>. Wie reagieren?</w:t>
+        <w:t xml:space="preserve">. </w:t>
+      </w:r>
+      <w:r>
+        <w:t xml:space="preserve">Wie </w:t>
+      </w:r>
+      <w:r>
+        <w:t>sollten wir hier reagieren, dass es zu “einfach” ist.</w:t>
       </w:r>
     </w:p>
     <w:p>
@@ -690,12 +867,12 @@
     <w:p>
       <w:pPr>
         <w:spacing w:after="120" w:line="240" w:lineRule="auto"/>
-      </w:pPr>
-      <w:r>
-        <w:t>TODO:</w:t>
-      </w:r>
-      <w:r>
-        <w:t xml:space="preserve"> Rainer. Veränderungen in </w:t>
+        <w:rPr>
+          <w:lang w:val="en-US"/>
+        </w:rPr>
+      </w:pPr>
+      <w:r>
+        <w:t xml:space="preserve">TODO: Rainer. Veränderungen in </w:t>
       </w:r>
       <w:proofErr w:type="spellStart"/>
       <w:r>
@@ -705,8 +882,75 @@
       <w:r>
         <w:t xml:space="preserve"> sollten sich auch in Blut/Urin wiederspiegeln. </w:t>
       </w:r>
-      <w:r>
+      <w:proofErr w:type="spellStart"/>
+      <w:r>
+        <w:rPr>
+          <w:lang w:val="en-US"/>
+        </w:rPr>
+        <w:t>Hier</w:t>
+      </w:r>
+      <w:proofErr w:type="spellEnd"/>
+      <w:r>
+        <w:rPr>
+          <w:lang w:val="en-US"/>
+        </w:rPr>
+        <w:t xml:space="preserve"> </w:t>
+      </w:r>
+      <w:proofErr w:type="spellStart"/>
+      <w:r>
+        <w:rPr>
+          <w:lang w:val="en-US"/>
+        </w:rPr>
+        <w:t>wäre</w:t>
+      </w:r>
+      <w:proofErr w:type="spellEnd"/>
+      <w:r>
+        <w:rPr>
+          <w:lang w:val="en-US"/>
+        </w:rPr>
+        <w:t xml:space="preserve"> </w:t>
+      </w:r>
+      <w:proofErr w:type="spellStart"/>
+      <w:r>
+        <w:rPr>
+          <w:lang w:val="en-US"/>
+        </w:rPr>
+        <w:t>möglicherweise</w:t>
+      </w:r>
+      <w:proofErr w:type="spellEnd"/>
+      <w:r>
+        <w:rPr>
+          <w:lang w:val="en-US"/>
+        </w:rPr>
+        <w:t xml:space="preserve"> </w:t>
+      </w:r>
+      <w:proofErr w:type="spellStart"/>
+      <w:r>
+        <w:rPr>
+          <w:lang w:val="en-US"/>
+        </w:rPr>
+        <w:t>ein</w:t>
+      </w:r>
+      <w:proofErr w:type="spellEnd"/>
+      <w:r>
+        <w:rPr>
+          <w:lang w:val="en-US"/>
+        </w:rPr>
+        <w:t xml:space="preserve"> </w:t>
+      </w:r>
+      <w:proofErr w:type="spellStart"/>
+      <w:r>
+        <w:rPr>
+          <w:lang w:val="en-US"/>
+        </w:rPr>
         <w:t>Beispiel</w:t>
+      </w:r>
+      <w:proofErr w:type="spellEnd"/>
+      <w:r>
+        <w:rPr>
+          <w:lang w:val="en-US"/>
+        </w:rPr>
+        <w:t xml:space="preserve"> gut.</w:t>
       </w:r>
     </w:p>
     <w:p>
@@ -719,6 +963,7 @@
           <w:color w:val="4472C4" w:themeColor="accent5"/>
           <w:sz w:val="18"/>
           <w:szCs w:val="20"/>
+          <w:lang w:val="en-US"/>
         </w:rPr>
       </w:pPr>
       <w:r>
@@ -726,130 +971,11 @@
           <w:rFonts w:ascii="CMSS10" w:hAnsi="CMSS10" w:cs="CMSS10"/>
           <w:sz w:val="18"/>
           <w:szCs w:val="20"/>
-        </w:rPr>
-        <w:t>“Umsetzung im Text…”</w:t>
-      </w:r>
-    </w:p>
-    <w:p>
-      <w:pPr>
-        <w:spacing w:before="120" w:after="120" w:line="240" w:lineRule="auto"/>
-        <w:rPr>
-          <w:b/>
-          <w:i/>
-          <w:color w:val="4472C4" w:themeColor="accent5"/>
-          <w:sz w:val="24"/>
-          <w:lang w:val="en-US"/>
-        </w:rPr>
-      </w:pPr>
-      <w:r>
-        <w:rPr>
-          <w:i/>
-          <w:color w:val="4472C4" w:themeColor="accent5"/>
-          <w:lang w:val="en-US"/>
-        </w:rPr>
-        <w:t>3</w:t>
-      </w:r>
-      <w:r>
-        <w:rPr>
-          <w:i/>
-          <w:color w:val="4472C4" w:themeColor="accent5"/>
-          <w:lang w:val="en-US"/>
-        </w:rPr>
-        <w:t xml:space="preserve">) </w:t>
-      </w:r>
-      <w:r>
-        <w:rPr>
-          <w:i/>
-          <w:color w:val="4472C4" w:themeColor="accent5"/>
-          <w:lang w:val="en-US"/>
-        </w:rPr>
-        <w:t>The authors are clearly not from the field of metabolomics (they do not mention the proper and much used tools for data (pre)m processing in metabolomics. They do not refer to existing tools or software for metabolite enrichment analysis.</w:t>
-      </w:r>
-    </w:p>
-    <w:p>
-      <w:pPr>
-        <w:spacing w:after="120" w:line="240" w:lineRule="auto"/>
-        <w:rPr>
-          <w:lang w:val="en-US"/>
-        </w:rPr>
-      </w:pPr>
-      <w:r>
-        <w:t>TODO:</w:t>
-      </w:r>
-      <w:r>
-        <w:t xml:space="preserve"> Vergleich mit existierenden Tools machen.</w:t>
-      </w:r>
-      <w:r>
-        <w:t xml:space="preserve"> </w:t>
-      </w:r>
-      <w:r>
-        <w:br/>
-        <w:t xml:space="preserve">TODO: Rainer was gibt es noch, was für die </w:t>
-      </w:r>
-      <w:proofErr w:type="spellStart"/>
-      <w:r>
-        <w:t>Vorprozessierung</w:t>
-      </w:r>
-      <w:proofErr w:type="spellEnd"/>
-      <w:r>
-        <w:t xml:space="preserve"> der Daten verwendet wird? </w:t>
-      </w:r>
-      <w:proofErr w:type="spellStart"/>
-      <w:r>
-        <w:rPr>
-          <w:lang w:val="en-US"/>
-        </w:rPr>
-        <w:t>Gängige</w:t>
-      </w:r>
-      <w:proofErr w:type="spellEnd"/>
-      <w:r>
-        <w:rPr>
-          <w:lang w:val="en-US"/>
-        </w:rPr>
-        <w:t xml:space="preserve"> </w:t>
-      </w:r>
-      <w:proofErr w:type="spellStart"/>
-      <w:r>
-        <w:rPr>
-          <w:lang w:val="en-US"/>
-        </w:rPr>
-        <w:t>Statistikprogramme</w:t>
-      </w:r>
-      <w:proofErr w:type="spellEnd"/>
-      <w:r>
-        <w:rPr>
-          <w:lang w:val="en-US"/>
-        </w:rPr>
-        <w:t xml:space="preserve"> und was </w:t>
-      </w:r>
-      <w:proofErr w:type="spellStart"/>
-      <w:r>
-        <w:rPr>
-          <w:lang w:val="en-US"/>
-        </w:rPr>
-        <w:t>noch</w:t>
-      </w:r>
-      <w:proofErr w:type="spellEnd"/>
-      <w:r>
-        <w:rPr>
-          <w:lang w:val="en-US"/>
-        </w:rPr>
-        <w:t>?</w:t>
-      </w:r>
-    </w:p>
-    <w:p>
-      <w:pPr>
-        <w:spacing w:before="120" w:line="240" w:lineRule="auto"/>
-        <w:ind w:left="283"/>
-        <w:rPr>
-          <w:rFonts w:ascii="CMSS10" w:hAnsi="CMSS10" w:cs="CMSS10"/>
-          <w:i/>
-          <w:color w:val="4472C4" w:themeColor="accent5"/>
-          <w:sz w:val="18"/>
-          <w:szCs w:val="20"/>
-          <w:lang w:val="en-US"/>
-        </w:rPr>
-      </w:pPr>
+          <w:lang w:val="en-US"/>
+        </w:rPr>
+        <w:t>“</w:t>
+      </w:r>
+      <w:proofErr w:type="spellStart"/>
       <w:r>
         <w:rPr>
           <w:rFonts w:ascii="CMSS10" w:hAnsi="CMSS10" w:cs="CMSS10"/>
@@ -857,9 +983,9 @@
           <w:szCs w:val="20"/>
           <w:lang w:val="en-US"/>
         </w:rPr>
-        <w:t>“</w:t>
-      </w:r>
-      <w:proofErr w:type="spellStart"/>
+        <w:t>Umsetzung</w:t>
+      </w:r>
+      <w:proofErr w:type="spellEnd"/>
       <w:r>
         <w:rPr>
           <w:rFonts w:ascii="CMSS10" w:hAnsi="CMSS10" w:cs="CMSS10"/>
@@ -867,9 +993,9 @@
           <w:szCs w:val="20"/>
           <w:lang w:val="en-US"/>
         </w:rPr>
-        <w:t>Umsetzung</w:t>
-      </w:r>
-      <w:proofErr w:type="spellEnd"/>
+        <w:t xml:space="preserve"> </w:t>
+      </w:r>
+      <w:proofErr w:type="spellStart"/>
       <w:r>
         <w:rPr>
           <w:rFonts w:ascii="CMSS10" w:hAnsi="CMSS10" w:cs="CMSS10"/>
@@ -877,9 +1003,9 @@
           <w:szCs w:val="20"/>
           <w:lang w:val="en-US"/>
         </w:rPr>
-        <w:t xml:space="preserve"> </w:t>
-      </w:r>
-      <w:proofErr w:type="spellStart"/>
+        <w:t>im</w:t>
+      </w:r>
+      <w:proofErr w:type="spellEnd"/>
       <w:r>
         <w:rPr>
           <w:rFonts w:ascii="CMSS10" w:hAnsi="CMSS10" w:cs="CMSS10"/>
@@ -887,17 +1013,160 @@
           <w:szCs w:val="20"/>
           <w:lang w:val="en-US"/>
         </w:rPr>
-        <w:t>im</w:t>
-      </w:r>
-      <w:proofErr w:type="spellEnd"/>
+        <w:t xml:space="preserve"> Text…”</w:t>
+      </w:r>
+    </w:p>
+    <w:p>
+      <w:pPr>
+        <w:spacing w:before="120" w:after="120" w:line="240" w:lineRule="auto"/>
+        <w:rPr>
+          <w:b/>
+          <w:i/>
+          <w:color w:val="4472C4" w:themeColor="accent5"/>
+          <w:sz w:val="24"/>
+          <w:lang w:val="en-US"/>
+        </w:rPr>
+      </w:pPr>
+      <w:r>
+        <w:rPr>
+          <w:i/>
+          <w:color w:val="4472C4" w:themeColor="accent5"/>
+          <w:lang w:val="en-US"/>
+        </w:rPr>
+        <w:t xml:space="preserve">3) </w:t>
+      </w:r>
+      <w:r>
+        <w:rPr>
+          <w:i/>
+          <w:color w:val="4472C4" w:themeColor="accent5"/>
+          <w:lang w:val="en-US"/>
+        </w:rPr>
+        <w:t>The authors are clearly not from the field of metabolomics (they do not mention the proper and much used tools for data (pre)m processing in metabolomics. They do not refer to existing tools or software for metabolite enrichment analysis.</w:t>
+      </w:r>
+    </w:p>
+    <w:p>
+      <w:pPr>
+        <w:spacing w:after="120" w:line="240" w:lineRule="auto"/>
+      </w:pPr>
+      <w:r>
+        <w:t>TODO:</w:t>
+      </w:r>
+      <w:r>
+        <w:t xml:space="preserve"> Vergleich mit existierenden Tools machen.</w:t>
+      </w:r>
+      <w:r>
+        <w:t xml:space="preserve"> </w:t>
+      </w:r>
+      <w:r>
+        <w:br/>
+        <w:t>TODO: Rainer</w:t>
+      </w:r>
+      <w:r>
+        <w:t>/Lars.</w:t>
+      </w:r>
+      <w:r>
+        <w:t xml:space="preserve"> </w:t>
+      </w:r>
+      <w:r>
+        <w:t>W</w:t>
+      </w:r>
+      <w:r>
+        <w:t xml:space="preserve">as gibt es noch, was für die </w:t>
+      </w:r>
+      <w:proofErr w:type="spellStart"/>
+      <w:r>
+        <w:t>Vorprozessierung</w:t>
+      </w:r>
+      <w:proofErr w:type="spellEnd"/>
+      <w:r>
+        <w:t xml:space="preserve"> der Daten</w:t>
+      </w:r>
+      <w:r>
+        <w:t xml:space="preserve"> in </w:t>
+      </w:r>
+      <w:proofErr w:type="spellStart"/>
+      <w:r>
+        <w:t>Metabolomics</w:t>
+      </w:r>
+      <w:proofErr w:type="spellEnd"/>
+      <w:r>
+        <w:t xml:space="preserve"> verwendet wird? </w:t>
+      </w:r>
+      <w:r>
+        <w:t xml:space="preserve">Wir haben R und </w:t>
+      </w:r>
+      <w:proofErr w:type="spellStart"/>
+      <w:r>
+        <w:t>MayDay</w:t>
+      </w:r>
+      <w:proofErr w:type="spellEnd"/>
+      <w:r>
+        <w:t xml:space="preserve"> (für </w:t>
+      </w:r>
+      <w:proofErr w:type="spellStart"/>
+      <w:r>
+        <w:t>Transcriptomics</w:t>
+      </w:r>
+      <w:proofErr w:type="spellEnd"/>
+      <w:r>
+        <w:t>/</w:t>
+      </w:r>
+      <w:proofErr w:type="spellStart"/>
+      <w:r>
+        <w:t>Proteomics</w:t>
+      </w:r>
+      <w:proofErr w:type="spellEnd"/>
+      <w:r>
+        <w:t xml:space="preserve"> bisher) zitiert. In den Sinn käme mir noch kommerzielle Statistiksoftware. </w:t>
+      </w:r>
+    </w:p>
+    <w:p>
+      <w:pPr>
+        <w:spacing w:after="120" w:line="240" w:lineRule="auto"/>
+      </w:pPr>
+      <w:r>
+        <w:t>Mit was werden sonst die Rohdaten prozessiert (mal die Software der Gerätehersteller ausgeschlossen)?</w:t>
+      </w:r>
+      <w:r>
+        <w:t xml:space="preserve"> Hier fällt mir noch XCMS</w:t>
+      </w:r>
+      <w:r>
+        <w:t xml:space="preserve"> (von </w:t>
+      </w:r>
+      <w:r>
+        <w:t xml:space="preserve">Ralf </w:t>
+      </w:r>
+      <w:proofErr w:type="spellStart"/>
+      <w:r>
+        <w:t>Tautenhahn</w:t>
+      </w:r>
+      <w:proofErr w:type="spellEnd"/>
+      <w:r>
+        <w:t xml:space="preserve"> am Scripps)</w:t>
+      </w:r>
+      <w:r>
+        <w:t xml:space="preserve"> ein, welches in R läuft und wohl auch relativ bekannt ist.</w:t>
+      </w:r>
+    </w:p>
+    <w:p>
+      <w:pPr>
+        <w:spacing w:before="120" w:line="240" w:lineRule="auto"/>
+        <w:ind w:left="283"/>
+        <w:rPr>
+          <w:rFonts w:ascii="CMSS10" w:hAnsi="CMSS10" w:cs="CMSS10"/>
+          <w:i/>
+          <w:color w:val="4472C4" w:themeColor="accent5"/>
+          <w:sz w:val="18"/>
+          <w:szCs w:val="20"/>
+        </w:rPr>
+      </w:pPr>
       <w:r>
         <w:rPr>
           <w:rFonts w:ascii="CMSS10" w:hAnsi="CMSS10" w:cs="CMSS10"/>
           <w:sz w:val="18"/>
           <w:szCs w:val="20"/>
-          <w:lang w:val="en-US"/>
-        </w:rPr>
-        <w:t xml:space="preserve"> Text…”</w:t>
+        </w:rPr>
+        <w:t>“Umsetzung im Text…”</w:t>
       </w:r>
     </w:p>
     <w:p>
@@ -906,14 +1175,8 @@
         <w:autoSpaceDN w:val="0"/>
         <w:adjustRightInd w:val="0"/>
         <w:spacing w:after="0" w:line="240" w:lineRule="auto"/>
-        <w:rPr>
-          <w:lang w:val="en-US"/>
-        </w:rPr>
-      </w:pPr>
-      <w:r>
-        <w:rPr>
-          <w:lang w:val="en-US"/>
-        </w:rPr>
+      </w:pPr>
+      <w:r>
         <w:br w:type="page"/>
       </w:r>
     </w:p>
@@ -925,23 +1188,45 @@
         <w:rPr>
           <w:b/>
           <w:sz w:val="24"/>
-          <w:lang w:val="en-US"/>
-        </w:rPr>
-      </w:pPr>
+        </w:rPr>
+      </w:pPr>
+      <w:proofErr w:type="spellStart"/>
       <w:r>
         <w:rPr>
           <w:b/>
           <w:sz w:val="24"/>
-          <w:lang w:val="en-US"/>
         </w:rPr>
         <w:lastRenderedPageBreak/>
-        <w:t>Reviewer 2 comments:</w:t>
-      </w:r>
+        <w:t>Reviewer</w:t>
+      </w:r>
+      <w:proofErr w:type="spellEnd"/>
       <w:r>
         <w:rPr>
           <w:b/>
           <w:sz w:val="24"/>
-          <w:lang w:val="en-US"/>
+        </w:rPr>
+        <w:t xml:space="preserve"> 2 </w:t>
+      </w:r>
+      <w:proofErr w:type="spellStart"/>
+      <w:r>
+        <w:rPr>
+          <w:b/>
+          <w:sz w:val="24"/>
+        </w:rPr>
+        <w:t>comments</w:t>
+      </w:r>
+      <w:proofErr w:type="spellEnd"/>
+      <w:r>
+        <w:rPr>
+          <w:b/>
+          <w:sz w:val="24"/>
+        </w:rPr>
+        <w:t>:</w:t>
+      </w:r>
+      <w:r>
+        <w:rPr>
+          <w:b/>
+          <w:sz w:val="24"/>
         </w:rPr>
         <w:t xml:space="preserve"> </w:t>
       </w:r>
@@ -1051,23 +1336,52 @@
         <w:ind w:left="283"/>
         <w:rPr>
           <w:sz w:val="20"/>
-        </w:rPr>
-      </w:pPr>
-      <w:r>
-        <w:rPr>
-          <w:sz w:val="20"/>
+          <w:lang w:val="en-US"/>
+        </w:rPr>
+      </w:pPr>
+      <w:r>
+        <w:rPr>
+          <w:sz w:val="20"/>
+          <w:lang w:val="en-US"/>
         </w:rPr>
         <w:t>“</w:t>
       </w:r>
-      <w:r>
-        <w:rPr>
-          <w:sz w:val="20"/>
-        </w:rPr>
-        <w:t>Umsetzung im Text</w:t>
-      </w:r>
-      <w:r>
-        <w:rPr>
-          <w:sz w:val="20"/>
+      <w:proofErr w:type="spellStart"/>
+      <w:r>
+        <w:rPr>
+          <w:sz w:val="20"/>
+          <w:lang w:val="en-US"/>
+        </w:rPr>
+        <w:t>Umsetzung</w:t>
+      </w:r>
+      <w:proofErr w:type="spellEnd"/>
+      <w:r>
+        <w:rPr>
+          <w:sz w:val="20"/>
+          <w:lang w:val="en-US"/>
+        </w:rPr>
+        <w:t xml:space="preserve"> </w:t>
+      </w:r>
+      <w:proofErr w:type="spellStart"/>
+      <w:r>
+        <w:rPr>
+          <w:sz w:val="20"/>
+          <w:lang w:val="en-US"/>
+        </w:rPr>
+        <w:t>im</w:t>
+      </w:r>
+      <w:proofErr w:type="spellEnd"/>
+      <w:r>
+        <w:rPr>
+          <w:sz w:val="20"/>
+          <w:lang w:val="en-US"/>
+        </w:rPr>
+        <w:t xml:space="preserve"> Text</w:t>
+      </w:r>
+      <w:r>
+        <w:rPr>
+          <w:sz w:val="20"/>
+          <w:lang w:val="en-US"/>
         </w:rPr>
         <w:t>“</w:t>
       </w:r>
@@ -1238,19 +1552,20 @@
       </w:r>
       <w:proofErr w:type="spellEnd"/>
       <w:r>
-        <w:t xml:space="preserve">). </w:t>
-      </w:r>
-      <w:proofErr w:type="spellStart"/>
-      <w:r>
-        <w:t>Desweiteren</w:t>
-      </w:r>
-      <w:proofErr w:type="spellEnd"/>
-      <w:r>
-        <w:t xml:space="preserve"> auf </w:t>
-      </w:r>
-      <w:proofErr w:type="spellStart"/>
-      <w:r>
-        <w:t>gradielle</w:t>
+        <w:t>). Des</w:t>
+      </w:r>
+      <w:r>
+        <w:t xml:space="preserve"> W</w:t>
+      </w:r>
+      <w:r>
+        <w:t xml:space="preserve">eiteren auf </w:t>
+      </w:r>
+      <w:proofErr w:type="spellStart"/>
+      <w:r>
+        <w:t>gradiell</w:t>
+      </w:r>
+      <w:r>
+        <w:t>e</w:t>
       </w:r>
       <w:proofErr w:type="spellEnd"/>
       <w:r>
@@ -1262,7 +1577,13 @@
       </w:r>
       <w:proofErr w:type="spellEnd"/>
       <w:r>
-        <w:t xml:space="preserve">. Nachteil wäre die Annotation, aber ich denke hier kann man durchaus kommentieren, dass man dies ja professionellen Tools wie z.B. </w:t>
+        <w:t xml:space="preserve">. Nachteil wäre die Annotation, aber ich denke hier kann man durchaus </w:t>
+      </w:r>
+      <w:r>
+        <w:t>argumentieren</w:t>
+      </w:r>
+      <w:r>
+        <w:t xml:space="preserve">, dass man dies ja professionellen Tools wie z.B. </w:t>
       </w:r>
       <w:proofErr w:type="spellStart"/>
       <w:r>
@@ -1270,7 +1591,53 @@
       </w:r>
       <w:proofErr w:type="spellEnd"/>
       <w:r>
-        <w:t xml:space="preserve"> überlassene kann.</w:t>
+        <w:t>/XCMS überlassen</w:t>
+      </w:r>
+      <w:r>
+        <w:t xml:space="preserve"> kann.</w:t>
+      </w:r>
+      <w:r>
+        <w:t xml:space="preserve"> Tools die für einen Vergleich in Frage kommen: (</w:t>
+      </w:r>
+      <w:proofErr w:type="spellStart"/>
+      <w:r>
+        <w:t>MetaMapp</w:t>
+      </w:r>
+      <w:proofErr w:type="spellEnd"/>
+      <w:r>
+        <w:t xml:space="preserve"> (O. </w:t>
+      </w:r>
+      <w:proofErr w:type="spellStart"/>
+      <w:r>
+        <w:t>Fiehn</w:t>
+      </w:r>
+      <w:proofErr w:type="spellEnd"/>
+      <w:r>
+        <w:t xml:space="preserve">), </w:t>
+      </w:r>
+      <w:proofErr w:type="spellStart"/>
+      <w:r>
+        <w:t>MassTRIX</w:t>
+      </w:r>
+      <w:proofErr w:type="spellEnd"/>
+      <w:r>
+        <w:t xml:space="preserve"> (Philippe), </w:t>
+      </w:r>
+      <w:proofErr w:type="spellStart"/>
+      <w:r>
+        <w:t>Paintomics</w:t>
+      </w:r>
+      <w:proofErr w:type="spellEnd"/>
+      <w:r>
+        <w:t xml:space="preserve"> , </w:t>
+      </w:r>
+      <w:proofErr w:type="spellStart"/>
+      <w:r>
+        <w:t>Cytoscape</w:t>
+      </w:r>
+      <w:proofErr w:type="spellEnd"/>
+      <w:r>
+        <w:t xml:space="preserve">) </w:t>
       </w:r>
     </w:p>
     <w:p>
@@ -1337,15 +1704,7 @@
           <w:color w:val="4472C4" w:themeColor="accent5"/>
           <w:lang w:val="en-US"/>
         </w:rPr>
-        <w:t>3</w:t>
-      </w:r>
-      <w:r>
-        <w:rPr>
-          <w:i/>
-          <w:color w:val="4472C4" w:themeColor="accent5"/>
-          <w:lang w:val="en-US"/>
-        </w:rPr>
-        <w:t xml:space="preserve">) </w:t>
+        <w:t xml:space="preserve">3) </w:t>
       </w:r>
       <w:r>
         <w:rPr>
@@ -1359,35 +1718,15 @@
     <w:p>
       <w:pPr>
         <w:spacing w:before="120" w:after="0" w:line="240" w:lineRule="auto"/>
-        <w:rPr>
-          <w:lang w:val="en-US"/>
-        </w:rPr>
-      </w:pPr>
-      <w:r>
-        <w:rPr>
-          <w:lang w:val="en-US"/>
-        </w:rPr>
+      </w:pPr>
+      <w:r>
         <w:t>TODO</w:t>
       </w:r>
       <w:r>
-        <w:rPr>
-          <w:lang w:val="en-US"/>
-        </w:rPr>
-        <w:t xml:space="preserve">: Johannes: </w:t>
-      </w:r>
-      <w:proofErr w:type="spellStart"/>
-      <w:r>
-        <w:rPr>
-          <w:lang w:val="en-US"/>
-        </w:rPr>
-        <w:t>bezüglich</w:t>
-      </w:r>
-      <w:proofErr w:type="spellEnd"/>
-      <w:r>
-        <w:rPr>
-          <w:lang w:val="en-US"/>
-        </w:rPr>
-        <w:t xml:space="preserve"> Gene Identifier</w:t>
+        <w:t>: Johannes: bezüglich Gene Identifier</w:t>
+      </w:r>
+      <w:r>
+        <w:t>, was ist neu, bzw. was sollte man da sagen</w:t>
       </w:r>
     </w:p>
     <w:p>
@@ -1395,36 +1734,39 @@
         <w:spacing w:before="120" w:after="0" w:line="240" w:lineRule="auto"/>
       </w:pPr>
       <w:r>
-        <w:rPr>
-          <w:lang w:val="en-US"/>
-        </w:rPr>
-        <w:t>TODO: Lars:</w:t>
-      </w:r>
-      <w:r>
-        <w:rPr>
-          <w:lang w:val="en-US"/>
-        </w:rPr>
-        <w:t xml:space="preserve"> </w:t>
-      </w:r>
-      <w:proofErr w:type="spellStart"/>
-      <w:r>
-        <w:rPr>
-          <w:lang w:val="en-US"/>
-        </w:rPr>
-        <w:t>bezüglich</w:t>
-      </w:r>
-      <w:proofErr w:type="spellEnd"/>
-      <w:r>
-        <w:rPr>
-          <w:lang w:val="en-US"/>
-        </w:rPr>
-        <w:t xml:space="preserve"> Metabolite Identifier? </w:t>
-      </w:r>
-      <w:r>
-        <w:t>Hier wird teilweise direkt annotiert un</w:t>
-      </w:r>
-      <w:r>
-        <w:t>d nicht Datenbanken integriert.</w:t>
+        <w:t xml:space="preserve">TODO: Lars: bezüglich </w:t>
+      </w:r>
+      <w:proofErr w:type="spellStart"/>
+      <w:r>
+        <w:t>Metabolite</w:t>
+      </w:r>
+      <w:proofErr w:type="spellEnd"/>
+      <w:r>
+        <w:t xml:space="preserve"> Identifier? </w:t>
+      </w:r>
+      <w:proofErr w:type="spellStart"/>
+      <w:r>
+        <w:t>Mega</w:t>
+      </w:r>
+      <w:proofErr w:type="spellEnd"/>
+      <w:r>
+        <w:t xml:space="preserve"> neues gibt es da wohl nicht, ich habe nur versucht möglichst sorgfältig zu sein beim </w:t>
+      </w:r>
+      <w:proofErr w:type="spellStart"/>
+      <w:r>
+        <w:t>mergen</w:t>
+      </w:r>
+      <w:proofErr w:type="spellEnd"/>
+      <w:r>
+        <w:t xml:space="preserve"> der Datenbanken und immer wieder kontrolliert. Es gab ja auch eine Studie die Überlappungen gesucht hat und dann auch Strukturen verglichen hat. Ich gucke mal ob ich da was finde. Zusätzlich versuche ich noch was wegen </w:t>
+      </w:r>
+      <w:proofErr w:type="spellStart"/>
+      <w:r>
+        <w:t>InChIKeys</w:t>
+      </w:r>
+      <w:proofErr w:type="spellEnd"/>
+      <w:r>
+        <w:t xml:space="preserve"> zu finden.</w:t>
       </w:r>
     </w:p>
     <w:p>
@@ -1491,15 +1833,7 @@
           <w:color w:val="4472C4" w:themeColor="accent5"/>
           <w:lang w:val="en-US"/>
         </w:rPr>
-        <w:t>4</w:t>
-      </w:r>
-      <w:r>
-        <w:rPr>
-          <w:i/>
-          <w:color w:val="4472C4" w:themeColor="accent5"/>
-          <w:lang w:val="en-US"/>
-        </w:rPr>
-        <w:t xml:space="preserve">) </w:t>
+        <w:t xml:space="preserve">4) </w:t>
       </w:r>
       <w:r>
         <w:rPr>
@@ -1533,10 +1867,7 @@
         <w:spacing w:before="120" w:after="0" w:line="240" w:lineRule="auto"/>
       </w:pPr>
       <w:r>
-        <w:t>TODO:</w:t>
-      </w:r>
-      <w:r>
-        <w:t xml:space="preserve"> Johannes: Beschreibung bzw. </w:t>
+        <w:t xml:space="preserve">TODO: Johannes: Beschreibung bzw. </w:t>
       </w:r>
       <w:r>
         <w:t xml:space="preserve">zitieren des </w:t>
@@ -1547,46 +1878,138 @@
       </w:r>
       <w:proofErr w:type="spellEnd"/>
       <w:r>
+        <w:t>-A</w:t>
+      </w:r>
+      <w:r>
+        <w:t xml:space="preserve">lgorithmus. Wie funktioniert er in anderen Tools? Möglichkeit des Einbaus eines spezifischen </w:t>
+      </w:r>
+      <w:proofErr w:type="gramStart"/>
+      <w:r>
+        <w:t>Background-</w:t>
+      </w:r>
+      <w:proofErr w:type="spellStart"/>
+      <w:r>
+        <w:t>Universe</w:t>
+      </w:r>
+      <w:proofErr w:type="spellEnd"/>
+      <w:proofErr w:type="gramEnd"/>
+      <w:r>
+        <w:t xml:space="preserve"> für Metaboliten?</w:t>
+      </w:r>
+    </w:p>
+    <w:p>
+      <w:pPr>
+        <w:spacing w:before="120" w:after="0" w:line="240" w:lineRule="auto"/>
+      </w:pPr>
+      <w:r>
+        <w:t xml:space="preserve">TODO: Lars: Natürlich auch </w:t>
+      </w:r>
+      <w:proofErr w:type="spellStart"/>
+      <w:r>
+        <w:t>untargeted</w:t>
+      </w:r>
+      <w:proofErr w:type="spellEnd"/>
+      <w:r>
         <w:t xml:space="preserve"> </w:t>
       </w:r>
       <w:proofErr w:type="spellStart"/>
       <w:r>
-        <w:t>algorithmus</w:t>
-      </w:r>
-      <w:proofErr w:type="spellEnd"/>
-      <w:r>
-        <w:t xml:space="preserve">. Wie funktioniert er in anderen Tools? Möglichkeit des Einbaus eines spezifischen </w:t>
-      </w:r>
-      <w:proofErr w:type="gramStart"/>
-      <w:r>
-        <w:t>Background-</w:t>
-      </w:r>
-      <w:proofErr w:type="spellStart"/>
-      <w:r>
-        <w:t>Universe</w:t>
-      </w:r>
-      <w:proofErr w:type="spellEnd"/>
-      <w:proofErr w:type="gramEnd"/>
-      <w:r>
-        <w:t xml:space="preserve"> für Metaboliten?</w:t>
+        <w:t>daten</w:t>
+      </w:r>
+      <w:proofErr w:type="spellEnd"/>
+      <w:r>
+        <w:t xml:space="preserve"> möglich, aber </w:t>
+      </w:r>
+      <w:r>
+        <w:t>P</w:t>
+      </w:r>
+      <w:r>
+        <w:t xml:space="preserve">roblem der </w:t>
+      </w:r>
+      <w:r>
+        <w:t>S</w:t>
+      </w:r>
+      <w:r>
+        <w:t xml:space="preserve">ignifikanz bei </w:t>
+      </w:r>
+      <w:proofErr w:type="spellStart"/>
+      <w:r>
+        <w:t>E</w:t>
+      </w:r>
+      <w:r>
+        <w:t>nrichment</w:t>
+      </w:r>
+      <w:proofErr w:type="spellEnd"/>
+      <w:r>
+        <w:t xml:space="preserve"> wegen </w:t>
+      </w:r>
+      <w:proofErr w:type="spellStart"/>
+      <w:r>
+        <w:t>many-to-many</w:t>
+      </w:r>
+      <w:proofErr w:type="spellEnd"/>
+      <w:r>
+        <w:t xml:space="preserve"> </w:t>
+      </w:r>
+      <w:proofErr w:type="spellStart"/>
+      <w:r>
+        <w:t>M</w:t>
+      </w:r>
+      <w:r>
+        <w:t>appings</w:t>
+      </w:r>
+      <w:proofErr w:type="spellEnd"/>
+      <w:r>
+        <w:t xml:space="preserve"> beschreiben. </w:t>
+      </w:r>
+      <w:r>
+        <w:t xml:space="preserve">Ebenso werden keine möglichen </w:t>
+      </w:r>
+      <w:proofErr w:type="spellStart"/>
+      <w:r>
+        <w:lastRenderedPageBreak/>
+        <w:t>Metabolitannotationen</w:t>
+      </w:r>
+      <w:proofErr w:type="spellEnd"/>
+      <w:r>
+        <w:t xml:space="preserve"> </w:t>
+      </w:r>
+      <w:r>
+        <w:t>generiert</w:t>
+      </w:r>
+      <w:r>
+        <w:t>.</w:t>
+      </w:r>
+      <w:r>
+        <w:t xml:space="preserve"> Tools zitieren und vergleich anstreben. Zeigen, dass </w:t>
+      </w:r>
+      <w:proofErr w:type="spellStart"/>
+      <w:r>
+        <w:t>analyse</w:t>
+      </w:r>
+      <w:proofErr w:type="spellEnd"/>
+      <w:r>
+        <w:t xml:space="preserve"> mit many-2-many </w:t>
+      </w:r>
+      <w:proofErr w:type="spellStart"/>
+      <w:r>
+        <w:t>mappings</w:t>
+      </w:r>
+      <w:proofErr w:type="spellEnd"/>
+      <w:r>
+        <w:t xml:space="preserve"> noch problematisch ist.</w:t>
       </w:r>
     </w:p>
     <w:p>
       <w:pPr>
         <w:spacing w:before="120" w:after="0" w:line="240" w:lineRule="auto"/>
-        <w:rPr>
-          <w:lang w:val="en-US"/>
-        </w:rPr>
-      </w:pPr>
-      <w:r>
-        <w:t xml:space="preserve">TODO: Lars: </w:t>
-      </w:r>
-      <w:r>
-        <w:t xml:space="preserve">Natürlich auch </w:t>
-      </w:r>
-      <w:proofErr w:type="spellStart"/>
-      <w:r>
-        <w:t>untargeted</w:t>
+      </w:pPr>
+      <w:r>
+        <w:t xml:space="preserve">TODO: Rainer. Gibt es noch andere Tools, die du kennst, die zur Analyse verwendet wird. Womit macht ihr z.B. eure </w:t>
+      </w:r>
+      <w:proofErr w:type="spellStart"/>
+      <w:r>
+        <w:t>Heatmap</w:t>
       </w:r>
       <w:proofErr w:type="spellEnd"/>
       <w:r>
@@ -1594,135 +2017,11 @@
       </w:r>
       <w:proofErr w:type="spellStart"/>
       <w:r>
-        <w:t>daten</w:t>
-      </w:r>
-      <w:proofErr w:type="spellEnd"/>
-      <w:r>
-        <w:t xml:space="preserve"> möglich, aber </w:t>
-      </w:r>
-      <w:proofErr w:type="spellStart"/>
-      <w:r>
-        <w:t>problem</w:t>
-      </w:r>
-      <w:proofErr w:type="spellEnd"/>
-      <w:r>
-        <w:t xml:space="preserve"> der </w:t>
-      </w:r>
-      <w:proofErr w:type="spellStart"/>
-      <w:r>
-        <w:t>signifikanz</w:t>
-      </w:r>
-      <w:proofErr w:type="spellEnd"/>
-      <w:r>
-        <w:t xml:space="preserve"> bei </w:t>
-      </w:r>
-      <w:proofErr w:type="spellStart"/>
-      <w:r>
-        <w:t>enrichment</w:t>
-      </w:r>
-      <w:proofErr w:type="spellEnd"/>
-      <w:r>
-        <w:t xml:space="preserve"> wegen </w:t>
-      </w:r>
-      <w:proofErr w:type="spellStart"/>
-      <w:r>
-        <w:t>many-to-many</w:t>
-      </w:r>
-      <w:proofErr w:type="spellEnd"/>
-      <w:r>
-        <w:t xml:space="preserve"> </w:t>
-      </w:r>
-      <w:proofErr w:type="spellStart"/>
-      <w:r>
-        <w:t>mappings</w:t>
-      </w:r>
-      <w:proofErr w:type="spellEnd"/>
-      <w:r>
-        <w:t xml:space="preserve"> beschreiben. </w:t>
-      </w:r>
-      <w:proofErr w:type="spellStart"/>
-      <w:r>
-        <w:rPr>
-          <w:lang w:val="en-US"/>
-        </w:rPr>
-        <w:t>Ebenso</w:t>
-      </w:r>
-      <w:proofErr w:type="spellEnd"/>
-      <w:r>
-        <w:rPr>
-          <w:lang w:val="en-US"/>
-        </w:rPr>
-        <w:t xml:space="preserve"> </w:t>
-      </w:r>
-      <w:proofErr w:type="spellStart"/>
-      <w:r>
-        <w:rPr>
-          <w:lang w:val="en-US"/>
-        </w:rPr>
-        <w:t>werden</w:t>
-      </w:r>
-      <w:proofErr w:type="spellEnd"/>
-      <w:r>
-        <w:rPr>
-          <w:lang w:val="en-US"/>
-        </w:rPr>
-        <w:t xml:space="preserve"> </w:t>
-      </w:r>
-      <w:proofErr w:type="spellStart"/>
-      <w:r>
-        <w:rPr>
-          <w:lang w:val="en-US"/>
-        </w:rPr>
-        <w:t>keine</w:t>
-      </w:r>
-      <w:proofErr w:type="spellEnd"/>
-      <w:r>
-        <w:rPr>
-          <w:lang w:val="en-US"/>
-        </w:rPr>
-        <w:t xml:space="preserve"> </w:t>
-      </w:r>
-      <w:proofErr w:type="spellStart"/>
-      <w:r>
-        <w:rPr>
-          <w:lang w:val="en-US"/>
-        </w:rPr>
-        <w:t>möglichen</w:t>
-      </w:r>
-      <w:proofErr w:type="spellEnd"/>
-      <w:r>
-        <w:rPr>
-          <w:lang w:val="en-US"/>
-        </w:rPr>
-        <w:t xml:space="preserve"> </w:t>
-      </w:r>
-      <w:proofErr w:type="spellStart"/>
-      <w:r>
-        <w:rPr>
-          <w:lang w:val="en-US"/>
-        </w:rPr>
-        <w:t>Metabolitannotationen</w:t>
-      </w:r>
-      <w:proofErr w:type="spellEnd"/>
-      <w:r>
-        <w:rPr>
-          <w:lang w:val="en-US"/>
-        </w:rPr>
-        <w:t xml:space="preserve"> </w:t>
-      </w:r>
-      <w:proofErr w:type="spellStart"/>
-      <w:r>
-        <w:rPr>
-          <w:lang w:val="en-US"/>
-        </w:rPr>
-        <w:t>erzeugt</w:t>
-      </w:r>
-      <w:proofErr w:type="spellEnd"/>
-      <w:r>
-        <w:rPr>
-          <w:lang w:val="en-US"/>
-        </w:rPr>
-        <w:t>.</w:t>
+        <w:t>plots</w:t>
+      </w:r>
+      <w:proofErr w:type="spellEnd"/>
+      <w:r>
+        <w:t>?</w:t>
       </w:r>
     </w:p>
     <w:p>
@@ -1731,82 +2030,237 @@
         <w:ind w:left="284"/>
         <w:rPr>
           <w:sz w:val="20"/>
-          <w:lang w:val="en-US"/>
-        </w:rPr>
-      </w:pPr>
-      <w:r>
-        <w:rPr>
-          <w:sz w:val="20"/>
-          <w:lang w:val="en-US"/>
-        </w:rPr>
-        <w:t>“</w:t>
-      </w:r>
-      <w:proofErr w:type="spellStart"/>
-      <w:r>
-        <w:rPr>
-          <w:sz w:val="20"/>
-          <w:lang w:val="en-US"/>
-        </w:rPr>
-        <w:t>Umsetzung</w:t>
-      </w:r>
-      <w:proofErr w:type="spellEnd"/>
-      <w:r>
-        <w:rPr>
-          <w:sz w:val="20"/>
-          <w:lang w:val="en-US"/>
+        </w:rPr>
+      </w:pPr>
+      <w:r>
+        <w:rPr>
+          <w:sz w:val="20"/>
+        </w:rPr>
+        <w:t>“Umsetzung im Text“</w:t>
+      </w:r>
+    </w:p>
+    <w:p>
+      <w:pPr>
+        <w:spacing w:before="120" w:after="120" w:line="240" w:lineRule="auto"/>
+        <w:rPr>
+          <w:i/>
+          <w:color w:val="4472C4" w:themeColor="accent5"/>
+          <w:lang w:val="en-US"/>
+        </w:rPr>
+      </w:pPr>
+      <w:r>
+        <w:rPr>
+          <w:i/>
+          <w:color w:val="4472C4" w:themeColor="accent5"/>
+        </w:rPr>
+        <w:t xml:space="preserve">5) </w:t>
+      </w:r>
+      <w:r>
+        <w:rPr>
+          <w:i/>
+          <w:color w:val="4472C4" w:themeColor="accent5"/>
+        </w:rPr>
+        <w:t xml:space="preserve">The </w:t>
+      </w:r>
+      <w:proofErr w:type="spellStart"/>
+      <w:r>
+        <w:rPr>
+          <w:i/>
+          <w:color w:val="4472C4" w:themeColor="accent5"/>
+        </w:rPr>
+        <w:t>presented</w:t>
+      </w:r>
+      <w:proofErr w:type="spellEnd"/>
+      <w:r>
+        <w:rPr>
+          <w:i/>
+          <w:color w:val="4472C4" w:themeColor="accent5"/>
         </w:rPr>
         <w:t xml:space="preserve"> </w:t>
       </w:r>
       <w:proofErr w:type="spellStart"/>
       <w:r>
         <w:rPr>
-          <w:sz w:val="20"/>
-          <w:lang w:val="en-US"/>
-        </w:rPr>
-        <w:t>im</w:t>
-      </w:r>
-      <w:proofErr w:type="spellEnd"/>
-      <w:r>
-        <w:rPr>
-          <w:sz w:val="20"/>
-          <w:lang w:val="en-US"/>
-        </w:rPr>
-        <w:t xml:space="preserve"> Text“</w:t>
-      </w:r>
-    </w:p>
-    <w:p>
-      <w:pPr>
-        <w:spacing w:before="120" w:after="120" w:line="240" w:lineRule="auto"/>
-        <w:rPr>
-          <w:i/>
-          <w:color w:val="4472C4" w:themeColor="accent5"/>
-          <w:lang w:val="en-US"/>
-        </w:rPr>
-      </w:pPr>
-      <w:r>
-        <w:rPr>
-          <w:i/>
-          <w:color w:val="4472C4" w:themeColor="accent5"/>
-          <w:lang w:val="en-US"/>
-        </w:rPr>
-        <w:lastRenderedPageBreak/>
-        <w:t>5</w:t>
-      </w:r>
-      <w:r>
-        <w:rPr>
-          <w:i/>
-          <w:color w:val="4472C4" w:themeColor="accent5"/>
-          <w:lang w:val="en-US"/>
-        </w:rPr>
-        <w:t xml:space="preserve">) </w:t>
-      </w:r>
-      <w:r>
-        <w:rPr>
-          <w:i/>
-          <w:color w:val="4472C4" w:themeColor="accent5"/>
-          <w:lang w:val="en-US"/>
-        </w:rPr>
-        <w:t>The presented tool requires input data in form of significant values (p-value/ log fold change). This means the complete data pre-processing remains by the user. A big user friendly improvement could be done by integrating some parts of data processing or even accepting raw data as input, as partly done by other tools.</w:t>
+          <w:i/>
+          <w:color w:val="4472C4" w:themeColor="accent5"/>
+        </w:rPr>
+        <w:t>tool</w:t>
+      </w:r>
+      <w:proofErr w:type="spellEnd"/>
+      <w:r>
+        <w:rPr>
+          <w:i/>
+          <w:color w:val="4472C4" w:themeColor="accent5"/>
+        </w:rPr>
+        <w:t xml:space="preserve"> </w:t>
+      </w:r>
+      <w:proofErr w:type="spellStart"/>
+      <w:r>
+        <w:rPr>
+          <w:i/>
+          <w:color w:val="4472C4" w:themeColor="accent5"/>
+        </w:rPr>
+        <w:t>requires</w:t>
+      </w:r>
+      <w:proofErr w:type="spellEnd"/>
+      <w:r>
+        <w:rPr>
+          <w:i/>
+          <w:color w:val="4472C4" w:themeColor="accent5"/>
+        </w:rPr>
+        <w:t xml:space="preserve"> </w:t>
+      </w:r>
+      <w:proofErr w:type="spellStart"/>
+      <w:r>
+        <w:rPr>
+          <w:i/>
+          <w:color w:val="4472C4" w:themeColor="accent5"/>
+        </w:rPr>
+        <w:t>input</w:t>
+      </w:r>
+      <w:proofErr w:type="spellEnd"/>
+      <w:r>
+        <w:rPr>
+          <w:i/>
+          <w:color w:val="4472C4" w:themeColor="accent5"/>
+        </w:rPr>
+        <w:t xml:space="preserve"> </w:t>
+      </w:r>
+      <w:proofErr w:type="spellStart"/>
+      <w:r>
+        <w:rPr>
+          <w:i/>
+          <w:color w:val="4472C4" w:themeColor="accent5"/>
+        </w:rPr>
+        <w:t>data</w:t>
+      </w:r>
+      <w:proofErr w:type="spellEnd"/>
+      <w:r>
+        <w:rPr>
+          <w:i/>
+          <w:color w:val="4472C4" w:themeColor="accent5"/>
+        </w:rPr>
+        <w:t xml:space="preserve"> in </w:t>
+      </w:r>
+      <w:proofErr w:type="spellStart"/>
+      <w:r>
+        <w:rPr>
+          <w:i/>
+          <w:color w:val="4472C4" w:themeColor="accent5"/>
+        </w:rPr>
+        <w:t>form</w:t>
+      </w:r>
+      <w:proofErr w:type="spellEnd"/>
+      <w:r>
+        <w:rPr>
+          <w:i/>
+          <w:color w:val="4472C4" w:themeColor="accent5"/>
+        </w:rPr>
+        <w:t xml:space="preserve"> </w:t>
+      </w:r>
+      <w:proofErr w:type="spellStart"/>
+      <w:r>
+        <w:rPr>
+          <w:i/>
+          <w:color w:val="4472C4" w:themeColor="accent5"/>
+        </w:rPr>
+        <w:t>of</w:t>
+      </w:r>
+      <w:proofErr w:type="spellEnd"/>
+      <w:r>
+        <w:rPr>
+          <w:i/>
+          <w:color w:val="4472C4" w:themeColor="accent5"/>
+        </w:rPr>
+        <w:t xml:space="preserve"> </w:t>
+      </w:r>
+      <w:proofErr w:type="spellStart"/>
+      <w:r>
+        <w:rPr>
+          <w:i/>
+          <w:color w:val="4472C4" w:themeColor="accent5"/>
+        </w:rPr>
+        <w:t>significant</w:t>
+      </w:r>
+      <w:proofErr w:type="spellEnd"/>
+      <w:r>
+        <w:rPr>
+          <w:i/>
+          <w:color w:val="4472C4" w:themeColor="accent5"/>
+        </w:rPr>
+        <w:t xml:space="preserve"> </w:t>
+      </w:r>
+      <w:proofErr w:type="spellStart"/>
+      <w:r>
+        <w:rPr>
+          <w:i/>
+          <w:color w:val="4472C4" w:themeColor="accent5"/>
+        </w:rPr>
+        <w:t>values</w:t>
+      </w:r>
+      <w:proofErr w:type="spellEnd"/>
+      <w:r>
+        <w:rPr>
+          <w:i/>
+          <w:color w:val="4472C4" w:themeColor="accent5"/>
+        </w:rPr>
+        <w:t xml:space="preserve"> (p-</w:t>
+      </w:r>
+      <w:proofErr w:type="spellStart"/>
+      <w:r>
+        <w:rPr>
+          <w:i/>
+          <w:color w:val="4472C4" w:themeColor="accent5"/>
+        </w:rPr>
+        <w:t>value</w:t>
+      </w:r>
+      <w:proofErr w:type="spellEnd"/>
+      <w:r>
+        <w:rPr>
+          <w:i/>
+          <w:color w:val="4472C4" w:themeColor="accent5"/>
+        </w:rPr>
+        <w:t xml:space="preserve">/ log </w:t>
+      </w:r>
+      <w:proofErr w:type="spellStart"/>
+      <w:r>
+        <w:rPr>
+          <w:i/>
+          <w:color w:val="4472C4" w:themeColor="accent5"/>
+        </w:rPr>
+        <w:t>fold</w:t>
+      </w:r>
+      <w:proofErr w:type="spellEnd"/>
+      <w:r>
+        <w:rPr>
+          <w:i/>
+          <w:color w:val="4472C4" w:themeColor="accent5"/>
+        </w:rPr>
+        <w:t xml:space="preserve"> </w:t>
+      </w:r>
+      <w:proofErr w:type="spellStart"/>
+      <w:r>
+        <w:rPr>
+          <w:i/>
+          <w:color w:val="4472C4" w:themeColor="accent5"/>
+        </w:rPr>
+        <w:t>change</w:t>
+      </w:r>
+      <w:proofErr w:type="spellEnd"/>
+      <w:r>
+        <w:rPr>
+          <w:i/>
+          <w:color w:val="4472C4" w:themeColor="accent5"/>
+        </w:rPr>
+        <w:t xml:space="preserve">). </w:t>
+      </w:r>
+      <w:r>
+        <w:rPr>
+          <w:i/>
+          <w:color w:val="4472C4" w:themeColor="accent5"/>
+          <w:lang w:val="en-US"/>
+        </w:rPr>
+        <w:t>This means the complete data pre-processing remains by the user. A big user friendly improvement could be done by integrating some parts of data processing or even accepting raw data as input, as partly done by other tools.</w:t>
       </w:r>
     </w:p>
     <w:p>
@@ -1886,21 +2340,7 @@
           <w:b/>
           <w:lang w:val="en-US"/>
         </w:rPr>
-        <w:t>M</w:t>
-      </w:r>
-      <w:r>
-        <w:rPr>
-          <w:b/>
-          <w:lang w:val="en-US"/>
-        </w:rPr>
-        <w:t>inor</w:t>
-      </w:r>
-      <w:r>
-        <w:rPr>
-          <w:b/>
-          <w:lang w:val="en-US"/>
-        </w:rPr>
-        <w:t xml:space="preserve"> Revisions</w:t>
+        <w:t>Minor Revisions</w:t>
       </w:r>
     </w:p>
     <w:p>
@@ -2055,51 +2495,12 @@
     <w:p>
       <w:pPr>
         <w:spacing w:before="120" w:after="120" w:line="240" w:lineRule="auto"/>
-        <w:rPr>
-          <w:lang w:val="en-US"/>
-        </w:rPr>
-      </w:pPr>
-      <w:proofErr w:type="spellStart"/>
-      <w:r>
-        <w:rPr>
-          <w:lang w:val="en-US"/>
-        </w:rPr>
-        <w:t>Änderung</w:t>
-      </w:r>
-      <w:proofErr w:type="spellEnd"/>
-      <w:r>
-        <w:rPr>
-          <w:lang w:val="en-US"/>
-        </w:rPr>
-        <w:t xml:space="preserve"> des </w:t>
-      </w:r>
-      <w:proofErr w:type="spellStart"/>
-      <w:r>
-        <w:rPr>
-          <w:lang w:val="en-US"/>
-        </w:rPr>
-        <w:t>Titels</w:t>
-      </w:r>
-      <w:proofErr w:type="spellEnd"/>
-      <w:r>
-        <w:rPr>
-          <w:lang w:val="en-US"/>
-        </w:rPr>
-        <w:t xml:space="preserve">? </w:t>
-      </w:r>
-      <w:proofErr w:type="spellStart"/>
-      <w:r>
-        <w:rPr>
-          <w:lang w:val="en-US"/>
-        </w:rPr>
-        <w:t>Vorschläge</w:t>
-      </w:r>
-      <w:proofErr w:type="spellEnd"/>
-      <w:r>
-        <w:rPr>
-          <w:lang w:val="en-US"/>
-        </w:rPr>
-        <w:t>?</w:t>
+      </w:pPr>
+      <w:r>
+        <w:t xml:space="preserve">TODO: Alle. </w:t>
+      </w:r>
+      <w:r>
+        <w:t>Änderung des Titels? Vorschläge?</w:t>
       </w:r>
     </w:p>
     <w:p>
@@ -2108,47 +2509,13 @@
         <w:ind w:left="284"/>
         <w:rPr>
           <w:sz w:val="20"/>
-          <w:lang w:val="en-US"/>
-        </w:rPr>
-      </w:pPr>
-      <w:r>
-        <w:rPr>
-          <w:sz w:val="20"/>
-          <w:lang w:val="en-US"/>
-        </w:rPr>
-        <w:t>“</w:t>
-      </w:r>
-      <w:proofErr w:type="spellStart"/>
-      <w:r>
-        <w:rPr>
-          <w:sz w:val="20"/>
-          <w:lang w:val="en-US"/>
-        </w:rPr>
-        <w:t>Umsetzung</w:t>
-      </w:r>
-      <w:proofErr w:type="spellEnd"/>
-      <w:r>
-        <w:rPr>
-          <w:sz w:val="20"/>
-          <w:lang w:val="en-US"/>
-        </w:rPr>
-        <w:t xml:space="preserve"> </w:t>
-      </w:r>
-      <w:proofErr w:type="spellStart"/>
-      <w:r>
-        <w:rPr>
-          <w:sz w:val="20"/>
-          <w:lang w:val="en-US"/>
-        </w:rPr>
-        <w:t>im</w:t>
-      </w:r>
-      <w:proofErr w:type="spellEnd"/>
-      <w:r>
-        <w:rPr>
-          <w:sz w:val="20"/>
-          <w:lang w:val="en-US"/>
-        </w:rPr>
-        <w:t xml:space="preserve"> Text“</w:t>
+        </w:rPr>
+      </w:pPr>
+      <w:r>
+        <w:rPr>
+          <w:sz w:val="20"/>
+        </w:rPr>
+        <w:t>“Umsetzung im Text“</w:t>
       </w:r>
     </w:p>
     <w:p>
@@ -2182,15 +2549,7 @@
           <w:color w:val="4472C4" w:themeColor="accent5"/>
           <w:lang w:val="en-US"/>
         </w:rPr>
-        <w:t>Figure 2B shows a pathway, but metabolite data (colored circles) seems not to be included in the visualization</w:t>
-      </w:r>
-      <w:r>
-        <w:rPr>
-          <w:i/>
-          <w:color w:val="4472C4" w:themeColor="accent5"/>
-          <w:lang w:val="en-US"/>
-        </w:rPr>
-        <w:t xml:space="preserve">.  </w:t>
+        <w:t xml:space="preserve">Figure 2B shows a pathway, but metabolite data (colored circles) seems not to be included in the visualization.  </w:t>
       </w:r>
     </w:p>
     <w:p>
@@ -2204,6 +2563,9 @@
       <w:proofErr w:type="spellEnd"/>
       <w:r>
         <w:t xml:space="preserve"> waren nur im ersten Bild vorhanden (2A) vorhanden. Das hat möglicherweise verwirrt. Dieses Bild könnte geändert werden.</w:t>
+      </w:r>
+      <w:r>
+        <w:t xml:space="preserve"> Was meint ihr?</w:t>
       </w:r>
     </w:p>
     <w:p>
@@ -2237,57 +2599,19 @@
           <w:lang w:val="en-US"/>
         </w:rPr>
       </w:pPr>
-      <w:proofErr w:type="spellStart"/>
       <w:r>
         <w:rPr>
           <w:b/>
           <w:sz w:val="24"/>
+          <w:lang w:val="en-US"/>
         </w:rPr>
         <w:lastRenderedPageBreak/>
-        <w:t>Reviewer</w:t>
-      </w:r>
-      <w:proofErr w:type="spellEnd"/>
+        <w:t>Reviewer 3 comments:</w:t>
+      </w:r>
       <w:r>
         <w:rPr>
           <w:b/>
           <w:sz w:val="24"/>
-        </w:rPr>
-        <w:t xml:space="preserve"> </w:t>
-      </w:r>
-      <w:r>
-        <w:rPr>
-          <w:b/>
-          <w:sz w:val="24"/>
-        </w:rPr>
-        <w:t>3</w:t>
-      </w:r>
-      <w:r>
-        <w:rPr>
-          <w:b/>
-          <w:sz w:val="24"/>
-        </w:rPr>
-        <w:t xml:space="preserve"> </w:t>
-      </w:r>
-      <w:proofErr w:type="spellStart"/>
-      <w:r>
-        <w:rPr>
-          <w:b/>
-          <w:sz w:val="24"/>
-        </w:rPr>
-        <w:t>comments</w:t>
-      </w:r>
-      <w:proofErr w:type="spellEnd"/>
-      <w:r>
-        <w:rPr>
-          <w:b/>
-          <w:sz w:val="24"/>
-        </w:rPr>
-        <w:t>:</w:t>
-      </w:r>
-      <w:r>
-        <w:rPr>
-          <w:b/>
-          <w:sz w:val="24"/>
           <w:lang w:val="en-US"/>
         </w:rPr>
         <w:t xml:space="preserve"> </w:t>
@@ -2361,13 +2685,47 @@
         <w:ind w:left="284"/>
         <w:rPr>
           <w:sz w:val="20"/>
-        </w:rPr>
-      </w:pPr>
-      <w:r>
-        <w:rPr>
-          <w:sz w:val="20"/>
-        </w:rPr>
-        <w:t>“Umsetzung im Text“</w:t>
+          <w:lang w:val="en-US"/>
+        </w:rPr>
+      </w:pPr>
+      <w:r>
+        <w:rPr>
+          <w:sz w:val="20"/>
+          <w:lang w:val="en-US"/>
+        </w:rPr>
+        <w:t>“</w:t>
+      </w:r>
+      <w:proofErr w:type="spellStart"/>
+      <w:r>
+        <w:rPr>
+          <w:sz w:val="20"/>
+          <w:lang w:val="en-US"/>
+        </w:rPr>
+        <w:t>Umsetzung</w:t>
+      </w:r>
+      <w:proofErr w:type="spellEnd"/>
+      <w:r>
+        <w:rPr>
+          <w:sz w:val="20"/>
+          <w:lang w:val="en-US"/>
+        </w:rPr>
+        <w:t xml:space="preserve"> </w:t>
+      </w:r>
+      <w:proofErr w:type="spellStart"/>
+      <w:r>
+        <w:rPr>
+          <w:sz w:val="20"/>
+          <w:lang w:val="en-US"/>
+        </w:rPr>
+        <w:t>im</w:t>
+      </w:r>
+      <w:proofErr w:type="spellEnd"/>
+      <w:r>
+        <w:rPr>
+          <w:sz w:val="20"/>
+          <w:lang w:val="en-US"/>
+        </w:rPr>
+        <w:t xml:space="preserve"> Text“</w:t>
       </w:r>
     </w:p>
     <w:p>
@@ -2536,6 +2894,70 @@
         </w:rPr>
         <w:t>We improved the sentence as follows:</w:t>
       </w:r>
+      <w:r>
+        <w:rPr>
+          <w:lang w:val="en-US"/>
+        </w:rPr>
+        <w:t xml:space="preserve"> TODO (</w:t>
+      </w:r>
+      <w:proofErr w:type="spellStart"/>
+      <w:r>
+        <w:rPr>
+          <w:lang w:val="en-US"/>
+        </w:rPr>
+        <w:t>Für</w:t>
+      </w:r>
+      <w:proofErr w:type="spellEnd"/>
+      <w:r>
+        <w:rPr>
+          <w:lang w:val="en-US"/>
+        </w:rPr>
+        <w:t xml:space="preserve"> </w:t>
+      </w:r>
+      <w:proofErr w:type="spellStart"/>
+      <w:proofErr w:type="gramStart"/>
+      <w:r>
+        <w:rPr>
+          <w:lang w:val="en-US"/>
+        </w:rPr>
+        <w:t>mich</w:t>
+      </w:r>
+      <w:proofErr w:type="spellEnd"/>
+      <w:proofErr w:type="gramEnd"/>
+      <w:r>
+        <w:rPr>
+          <w:lang w:val="en-US"/>
+        </w:rPr>
+        <w:t xml:space="preserve"> mist </w:t>
+      </w:r>
+      <w:proofErr w:type="spellStart"/>
+      <w:r>
+        <w:rPr>
+          <w:lang w:val="en-US"/>
+        </w:rPr>
+        <w:t>er</w:t>
+      </w:r>
+      <w:proofErr w:type="spellEnd"/>
+      <w:r>
+        <w:rPr>
+          <w:lang w:val="en-US"/>
+        </w:rPr>
+        <w:t xml:space="preserve"> relative gut </w:t>
+      </w:r>
+      <w:proofErr w:type="spellStart"/>
+      <w:r>
+        <w:rPr>
+          <w:lang w:val="en-US"/>
+        </w:rPr>
+        <w:t>verständlich</w:t>
+      </w:r>
+      <w:proofErr w:type="spellEnd"/>
+      <w:r>
+        <w:rPr>
+          <w:lang w:val="en-US"/>
+        </w:rPr>
+        <w:t>)</w:t>
+      </w:r>
     </w:p>
     <w:p>
       <w:pPr>
@@ -2543,32 +2965,57 @@
         <w:ind w:left="284"/>
         <w:rPr>
           <w:sz w:val="20"/>
-        </w:rPr>
-      </w:pPr>
-      <w:r>
-        <w:rPr>
-          <w:sz w:val="20"/>
-        </w:rPr>
-        <w:t>“Umsetzung im Text</w:t>
-      </w:r>
-      <w:r>
-        <w:rPr>
-          <w:sz w:val="20"/>
-        </w:rPr>
-        <w:t>…</w:t>
+          <w:lang w:val="en-US"/>
+        </w:rPr>
+      </w:pPr>
+      <w:r>
+        <w:rPr>
+          <w:sz w:val="20"/>
+          <w:lang w:val="en-US"/>
+        </w:rPr>
+        <w:t>“</w:t>
+      </w:r>
+      <w:r>
+        <w:rPr>
+          <w:sz w:val="20"/>
+          <w:lang w:val="en-US"/>
+        </w:rPr>
+        <w:t>The application was specifically designed to provide a high ease of use for non-</w:t>
+      </w:r>
+      <w:proofErr w:type="spellStart"/>
+      <w:r>
+        <w:rPr>
+          <w:sz w:val="20"/>
+          <w:lang w:val="en-US"/>
+        </w:rPr>
+        <w:t>bioinformaticians</w:t>
+      </w:r>
+      <w:proofErr w:type="spellEnd"/>
+      <w:proofErr w:type="gramStart"/>
+      <w:r>
+        <w:rPr>
+          <w:sz w:val="20"/>
+          <w:lang w:val="en-US"/>
+        </w:rPr>
+        <w:t>.</w:t>
       </w:r>
       <w:bookmarkStart w:id="0" w:name="_GoBack"/>
       <w:bookmarkEnd w:id="0"/>
       <w:r>
         <w:rPr>
           <w:sz w:val="20"/>
+          <w:lang w:val="en-US"/>
         </w:rPr>
         <w:t>“</w:t>
       </w:r>
+      <w:proofErr w:type="gramEnd"/>
     </w:p>
     <w:p>
       <w:pPr>
         <w:spacing w:before="120" w:line="240" w:lineRule="auto"/>
+        <w:rPr>
+          <w:lang w:val="en-US"/>
+        </w:rPr>
       </w:pPr>
     </w:p>
     <w:sectPr>

</xml_diff>

<commit_message>
3 von 4 Punkte erledigt
</commit_message>
<xml_diff>
--- a/doc/Publications/JChromatogrB-InCroMAP/Point2PointResponse.docx
+++ b/doc/Publications/JChromatogrB-InCroMAP/Point2PointResponse.docx
@@ -430,7 +430,7 @@
           <w:szCs w:val="16"/>
           <w:lang w:val="en-US"/>
         </w:rPr>
-        <w:t>February 25, 2014</w:t>
+        <w:t>February 27, 2014</w:t>
       </w:r>
       <w:r>
         <w:rPr>
@@ -2445,191 +2445,111 @@
         </w:rPr>
         <w:t xml:space="preserve"> </w:t>
       </w:r>
-    </w:p>
-    <w:p>
-      <w:pPr>
-        <w:spacing w:before="120" w:line="240" w:lineRule="auto"/>
-        <w:jc w:val="both"/>
-      </w:pPr>
-      <w:r>
-        <w:t xml:space="preserve">Was die </w:t>
-      </w:r>
-      <w:proofErr w:type="spellStart"/>
-      <w:r>
-        <w:t>Metabolite</w:t>
-      </w:r>
-      <w:proofErr w:type="spellEnd"/>
-      <w:r>
-        <w:t xml:space="preserve"> </w:t>
-      </w:r>
-      <w:proofErr w:type="spellStart"/>
-      <w:r>
-        <w:t>identifier</w:t>
-      </w:r>
-      <w:proofErr w:type="spellEnd"/>
-      <w:r>
-        <w:t xml:space="preserve"> betrifft, versuch automatische </w:t>
-      </w:r>
-      <w:proofErr w:type="spellStart"/>
-      <w:r>
-        <w:t>erkennung</w:t>
-      </w:r>
-      <w:proofErr w:type="spellEnd"/>
-      <w:r>
-        <w:t xml:space="preserve"> von </w:t>
-      </w:r>
-      <w:proofErr w:type="spellStart"/>
-      <w:r>
-        <w:t>identifier</w:t>
-      </w:r>
-      <w:proofErr w:type="spellEnd"/>
-      <w:r>
-        <w:t xml:space="preserve"> wo dies möglich </w:t>
-      </w:r>
-      <w:proofErr w:type="spellStart"/>
-      <w:r>
-        <w:t>z.b.</w:t>
-      </w:r>
-      <w:proofErr w:type="spellEnd"/>
-      <w:r>
-        <w:t xml:space="preserve"> </w:t>
-      </w:r>
-      <w:proofErr w:type="spellStart"/>
-      <w:r>
-        <w:t>inchi</w:t>
-      </w:r>
-      <w:proofErr w:type="spellEnd"/>
-      <w:r>
-        <w:t xml:space="preserve">, </w:t>
-      </w:r>
-      <w:proofErr w:type="spellStart"/>
-      <w:r>
-        <w:t>kegg</w:t>
-      </w:r>
-      <w:proofErr w:type="spellEnd"/>
-      <w:r>
-        <w:t xml:space="preserve">, </w:t>
-      </w:r>
-      <w:proofErr w:type="spellStart"/>
-      <w:r>
-        <w:t>chebi</w:t>
-      </w:r>
-      <w:proofErr w:type="spellEnd"/>
-      <w:r>
-        <w:t xml:space="preserve">. Versuch mehrere Datenbanken mittels </w:t>
-      </w:r>
-      <w:proofErr w:type="spellStart"/>
-      <w:r>
-        <w:t>inchikeys</w:t>
-      </w:r>
-      <w:proofErr w:type="spellEnd"/>
-      <w:r>
-        <w:t xml:space="preserve"> zu </w:t>
-      </w:r>
-      <w:proofErr w:type="spellStart"/>
-      <w:r>
-        <w:t>mergen</w:t>
-      </w:r>
-      <w:proofErr w:type="spellEnd"/>
-      <w:r>
-        <w:t xml:space="preserve">. Genaueres unter </w:t>
-      </w:r>
-      <w:proofErr w:type="spellStart"/>
-      <w:r>
-        <w:t>reviewer</w:t>
-      </w:r>
-      <w:proofErr w:type="spellEnd"/>
-      <w:r>
-        <w:t xml:space="preserve"> 3. Dadurch möglicherweise bessere </w:t>
-      </w:r>
-      <w:proofErr w:type="spellStart"/>
-      <w:r>
-        <w:t>erkennung</w:t>
-      </w:r>
-      <w:proofErr w:type="spellEnd"/>
-      <w:r>
-        <w:t xml:space="preserve"> und </w:t>
-      </w:r>
-      <w:proofErr w:type="spellStart"/>
-      <w:r>
-        <w:t>mapping</w:t>
-      </w:r>
-      <w:proofErr w:type="spellEnd"/>
-      <w:r>
-        <w:t xml:space="preserve"> von </w:t>
-      </w:r>
-      <w:proofErr w:type="spellStart"/>
-      <w:r>
-        <w:t>identifiern</w:t>
-      </w:r>
-      <w:proofErr w:type="spellEnd"/>
-      <w:r>
-        <w:t xml:space="preserve">. </w:t>
-      </w:r>
-    </w:p>
-    <w:p>
-      <w:pPr>
-        <w:spacing w:before="120" w:line="240" w:lineRule="auto"/>
-        <w:jc w:val="both"/>
-        <w:rPr>
-          <w:color w:val="4F81BD"/>
-        </w:rPr>
-      </w:pPr>
-      <w:r>
-        <w:rPr>
-          <w:b/>
-          <w:color w:val="4F81BD"/>
-        </w:rPr>
-        <w:lastRenderedPageBreak/>
-        <w:t>TODO:</w:t>
-      </w:r>
-      <w:r>
-        <w:rPr>
-          <w:color w:val="4F81BD"/>
-        </w:rPr>
-        <w:t xml:space="preserve"> Lars: bezüglich </w:t>
-      </w:r>
-      <w:proofErr w:type="spellStart"/>
-      <w:r>
-        <w:rPr>
-          <w:color w:val="4F81BD"/>
-        </w:rPr>
-        <w:t>Metabolite</w:t>
-      </w:r>
-      <w:proofErr w:type="spellEnd"/>
-      <w:r>
-        <w:rPr>
-          <w:color w:val="4F81BD"/>
-        </w:rPr>
-        <w:t xml:space="preserve"> Identifier? Mega neues gibt es da wohl nicht, ich habe nur versucht möglichst sorgfältig zu sein beim </w:t>
-      </w:r>
-      <w:proofErr w:type="spellStart"/>
-      <w:r>
-        <w:rPr>
-          <w:color w:val="4F81BD"/>
-        </w:rPr>
-        <w:t>mergen</w:t>
-      </w:r>
-      <w:proofErr w:type="spellEnd"/>
-      <w:r>
-        <w:rPr>
-          <w:color w:val="4F81BD"/>
-        </w:rPr>
-        <w:t xml:space="preserve"> der Datenbanken und immer wieder kontrolliert. Es gab ja auch eine Studie die Überlappungen gesucht hat und dann auch Strukturen verglichen hat. Ich gucke mal ob ich da was finde. Zusätzlich versuche ich noch was wegen </w:t>
-      </w:r>
-      <w:proofErr w:type="spellStart"/>
-      <w:r>
-        <w:rPr>
-          <w:color w:val="4F81BD"/>
-        </w:rPr>
-        <w:t>InChIKeys</w:t>
-      </w:r>
-      <w:proofErr w:type="spellEnd"/>
-      <w:r>
-        <w:rPr>
-          <w:color w:val="4F81BD"/>
-        </w:rPr>
-        <w:t xml:space="preserve"> zu finden.</w:t>
+      <w:r>
+        <w:rPr>
+          <w:lang w:val="en-US"/>
+        </w:rPr>
+        <w:t xml:space="preserve">As </w:t>
+      </w:r>
+      <w:r>
+        <w:rPr>
+          <w:lang w:val="en-US"/>
+        </w:rPr>
+        <w:t>for</w:t>
+      </w:r>
+      <w:r>
+        <w:rPr>
+          <w:lang w:val="en-US"/>
+        </w:rPr>
+        <w:t xml:space="preserve"> gene identifiers, </w:t>
+      </w:r>
+      <w:proofErr w:type="spellStart"/>
+      <w:r>
+        <w:rPr>
+          <w:lang w:val="en-US"/>
+        </w:rPr>
+        <w:t>InCroMAP</w:t>
+      </w:r>
+      <w:proofErr w:type="spellEnd"/>
+      <w:r>
+        <w:rPr>
+          <w:lang w:val="en-US"/>
+        </w:rPr>
+        <w:t xml:space="preserve"> can automatically</w:t>
+      </w:r>
+      <w:r>
+        <w:rPr>
+          <w:lang w:val="en-US"/>
+        </w:rPr>
+        <w:t xml:space="preserve"> recognize identifiers of sever</w:t>
+      </w:r>
+      <w:r>
+        <w:rPr>
+          <w:lang w:val="en-US"/>
+        </w:rPr>
+        <w:t xml:space="preserve">al different </w:t>
+      </w:r>
+      <w:r>
+        <w:rPr>
+          <w:lang w:val="en-US"/>
+        </w:rPr>
+        <w:t>databases.</w:t>
+      </w:r>
+      <w:r>
+        <w:rPr>
+          <w:lang w:val="en-US"/>
+        </w:rPr>
+        <w:t xml:space="preserve"> While we do not support automatic annotation of metabolite features, like </w:t>
+      </w:r>
+      <w:proofErr w:type="spellStart"/>
+      <w:r>
+        <w:rPr>
+          <w:lang w:val="en-US"/>
+        </w:rPr>
+        <w:t>MassTRIX</w:t>
+      </w:r>
+      <w:proofErr w:type="spellEnd"/>
+      <w:r>
+        <w:rPr>
+          <w:lang w:val="en-US"/>
+        </w:rPr>
+        <w:t>, we tried to support as much identifiers as possible by merging</w:t>
+      </w:r>
+      <w:r>
+        <w:rPr>
+          <w:lang w:val="en-US"/>
+        </w:rPr>
+        <w:t xml:space="preserve"> the metabolite identifier information of </w:t>
+      </w:r>
+      <w:r>
+        <w:rPr>
+          <w:lang w:val="en-US"/>
+        </w:rPr>
+        <w:t>four</w:t>
+      </w:r>
+      <w:r>
+        <w:rPr>
+          <w:lang w:val="en-US"/>
+        </w:rPr>
+        <w:t xml:space="preserve"> large compound databases: HMDB, LIPIDMAPS, </w:t>
+      </w:r>
+      <w:r>
+        <w:rPr>
+          <w:lang w:val="en-US"/>
+        </w:rPr>
+        <w:t xml:space="preserve">KEGG, </w:t>
+      </w:r>
+      <w:r>
+        <w:rPr>
+          <w:lang w:val="en-US"/>
+        </w:rPr>
+        <w:t>and PubChem.</w:t>
+      </w:r>
+      <w:r>
+        <w:rPr>
+          <w:lang w:val="en-US"/>
+        </w:rPr>
+        <w:t xml:space="preserve"> More information on the generation of the mapping database can now be found in subsection 2.2.</w:t>
       </w:r>
     </w:p>
     <w:p>
@@ -2639,322 +2559,299 @@
         <w:rPr>
           <w:i/>
           <w:color w:val="C00000"/>
-          <w:lang w:val="en-US"/>
-        </w:rPr>
-      </w:pPr>
-      <w:r>
-        <w:rPr>
-          <w:i/>
-          <w:color w:val="C00000"/>
-          <w:lang w:val="en-US"/>
-        </w:rPr>
-        <w:t xml:space="preserve">4) To identify pathways affected by an experiment, a "special pathway enrichment" </w:t>
-      </w:r>
-      <w:proofErr w:type="gramStart"/>
-      <w:r>
-        <w:rPr>
-          <w:i/>
-          <w:color w:val="C00000"/>
-          <w:lang w:val="en-US"/>
-        </w:rPr>
-        <w:t>algorithms</w:t>
-      </w:r>
-      <w:proofErr w:type="gramEnd"/>
-      <w:r>
-        <w:rPr>
-          <w:i/>
-          <w:color w:val="C00000"/>
-          <w:lang w:val="en-US"/>
-        </w:rPr>
-        <w:t xml:space="preserve"> is used, but a detailed description of how metabolomics data are included in the algorithm is missing as well as a comparison to pathway enrichment of other tools. Also, what does it mean "pathway enrichment is limited to targeted metabolomics data"? Is the </w:t>
-      </w:r>
-      <w:proofErr w:type="spellStart"/>
-      <w:r>
-        <w:rPr>
-          <w:i/>
-          <w:color w:val="C00000"/>
-          <w:lang w:val="en-US"/>
-        </w:rPr>
-        <w:t>visualisation</w:t>
-      </w:r>
-      <w:proofErr w:type="spellEnd"/>
-      <w:r>
-        <w:rPr>
-          <w:i/>
-          <w:color w:val="C00000"/>
-          <w:lang w:val="en-US"/>
-        </w:rPr>
-        <w:t xml:space="preserve"> in general limited to targeted data?</w:t>
-      </w:r>
-    </w:p>
-    <w:p>
-      <w:pPr>
-        <w:spacing w:before="120" w:line="240" w:lineRule="auto"/>
-        <w:jc w:val="both"/>
-        <w:rPr>
-          <w:lang w:val="en-US"/>
-        </w:rPr>
-      </w:pPr>
-      <w:r>
-        <w:rPr>
-          <w:lang w:val="en-US"/>
-        </w:rPr>
-        <w:t>We thank Reviewer 2 for this critical remark. To the best of our knowledge only one other software (</w:t>
-      </w:r>
-      <w:proofErr w:type="spellStart"/>
-      <w:r>
-        <w:rPr>
-          <w:lang w:val="en-US"/>
-        </w:rPr>
-        <w:t>IMPaLA</w:t>
-      </w:r>
-      <w:proofErr w:type="spellEnd"/>
-      <w:r>
-        <w:rPr>
-          <w:lang w:val="en-US"/>
-        </w:rPr>
-        <w:t xml:space="preserve">) exists which is capable of the integrating both </w:t>
-      </w:r>
-      <w:proofErr w:type="spellStart"/>
-      <w:r>
-        <w:rPr>
-          <w:lang w:val="en-US"/>
-        </w:rPr>
-        <w:t>transcriptomics</w:t>
-      </w:r>
-      <w:proofErr w:type="spellEnd"/>
-      <w:r>
-        <w:rPr>
-          <w:lang w:val="en-US"/>
-        </w:rPr>
-        <w:t xml:space="preserve"> and metabolomics data for the purpose of pathway enrichment analysis. In short, </w:t>
-      </w:r>
-      <w:proofErr w:type="spellStart"/>
-      <w:r>
-        <w:rPr>
-          <w:lang w:val="en-US"/>
-        </w:rPr>
-        <w:t>IMPaLA</w:t>
-      </w:r>
-      <w:proofErr w:type="spellEnd"/>
-      <w:r>
-        <w:rPr>
-          <w:lang w:val="en-US"/>
-        </w:rPr>
-        <w:t xml:space="preserve"> calculates the enrichment p-values independently for each platform using either a </w:t>
-      </w:r>
-      <w:proofErr w:type="spellStart"/>
-      <w:r>
-        <w:rPr>
-          <w:lang w:val="en-US"/>
-        </w:rPr>
-        <w:t>hypergeometric</w:t>
-      </w:r>
-      <w:proofErr w:type="spellEnd"/>
-      <w:r>
-        <w:rPr>
-          <w:lang w:val="en-US"/>
-        </w:rPr>
-        <w:t xml:space="preserve"> test or Wilcoxon enrichment analysis. Then, as the experiments are considered independent, the joint p-value is computed based on the product of the p-values calculated for the individual platforms. On the contrary, </w:t>
-      </w:r>
-      <w:proofErr w:type="spellStart"/>
-      <w:r>
-        <w:rPr>
-          <w:lang w:val="en-US"/>
-        </w:rPr>
-        <w:t>InCroMAP</w:t>
-      </w:r>
-      <w:proofErr w:type="spellEnd"/>
-      <w:r>
-        <w:rPr>
-          <w:lang w:val="en-US"/>
-        </w:rPr>
-        <w:t xml:space="preserve"> performs only one statistical test in which all genes and metabolites showing significant changes are combined to one list. Analogously, the gene and metabolite universe are pooled in the </w:t>
-      </w:r>
-      <w:proofErr w:type="spellStart"/>
-      <w:r>
-        <w:rPr>
-          <w:lang w:val="en-US"/>
-        </w:rPr>
-        <w:t>hypergeometric</w:t>
-      </w:r>
-      <w:proofErr w:type="spellEnd"/>
-      <w:r>
-        <w:rPr>
-          <w:lang w:val="en-US"/>
-        </w:rPr>
-        <w:t xml:space="preserve"> test statistic. As suggested by Reviewer 2, the conceptual differences between the </w:t>
-      </w:r>
-      <w:proofErr w:type="spellStart"/>
-      <w:r>
-        <w:rPr>
-          <w:lang w:val="en-US"/>
-        </w:rPr>
-        <w:t>InCroMAP</w:t>
-      </w:r>
-      <w:proofErr w:type="spellEnd"/>
-      <w:r>
-        <w:rPr>
-          <w:lang w:val="en-US"/>
-        </w:rPr>
-        <w:t xml:space="preserve"> and </w:t>
-      </w:r>
-      <w:proofErr w:type="spellStart"/>
-      <w:r>
-        <w:rPr>
-          <w:lang w:val="en-US"/>
-        </w:rPr>
-        <w:t>IMPaLA</w:t>
-      </w:r>
-      <w:proofErr w:type="spellEnd"/>
-      <w:r>
-        <w:rPr>
-          <w:lang w:val="en-US"/>
-        </w:rPr>
-        <w:t xml:space="preserve"> algorithm for cross-platform enrichments are now explained comprehensively in the revised version of the manuscript</w:t>
-      </w:r>
-      <w:r>
-        <w:rPr>
-          <w:lang w:val="en-US"/>
-        </w:rPr>
-        <w:t xml:space="preserve"> (subsection 2.2)</w:t>
-      </w:r>
-      <w:r>
-        <w:rPr>
-          <w:lang w:val="en-US"/>
-        </w:rPr>
-        <w:t>.</w:t>
-      </w:r>
-    </w:p>
-    <w:p>
-      <w:pPr>
-        <w:spacing w:before="120" w:line="240" w:lineRule="auto"/>
-        <w:jc w:val="both"/>
-        <w:rPr>
-          <w:lang w:val="en-US"/>
-        </w:rPr>
-      </w:pPr>
-      <w:r>
-        <w:rPr>
-          <w:lang w:val="en-US"/>
-        </w:rPr>
-        <w:t xml:space="preserve">In general </w:t>
-      </w:r>
-      <w:proofErr w:type="spellStart"/>
-      <w:r>
-        <w:rPr>
-          <w:lang w:val="en-US"/>
-        </w:rPr>
-        <w:t>InCroMAP</w:t>
-      </w:r>
-      <w:proofErr w:type="spellEnd"/>
-      <w:r>
-        <w:rPr>
-          <w:lang w:val="en-US"/>
-        </w:rPr>
-        <w:t xml:space="preserve"> is not limited to targeted metabolomics data. However, assigning multiple candidate identifiers to metabolic features using mass and retention time usually results in many-to-many mappings</w:t>
-      </w:r>
-      <w:r>
-        <w:rPr>
-          <w:lang w:val="en-US"/>
-        </w:rPr>
-        <w:t xml:space="preserve"> </w:t>
-      </w:r>
-      <w:r>
-        <w:rPr>
-          <w:lang w:val="en-US"/>
-        </w:rPr>
-        <w:t>because</w:t>
-      </w:r>
-      <w:r>
-        <w:rPr>
-          <w:lang w:val="en-US"/>
-        </w:rPr>
-        <w:t xml:space="preserve"> </w:t>
-      </w:r>
-      <w:r>
-        <w:rPr>
-          <w:lang w:val="en-US"/>
-        </w:rPr>
-        <w:t>a metabolic feature can be mapped to several candidate</w:t>
-      </w:r>
-      <w:r>
-        <w:rPr>
-          <w:lang w:val="en-US"/>
-        </w:rPr>
-        <w:t xml:space="preserve"> </w:t>
-      </w:r>
-      <w:r>
-        <w:rPr>
-          <w:lang w:val="en-US"/>
-        </w:rPr>
-        <w:t>identifiers and vice versa</w:t>
-      </w:r>
-      <w:r>
-        <w:rPr>
-          <w:lang w:val="en-US"/>
-        </w:rPr>
-        <w:t>.</w:t>
-      </w:r>
-      <w:r>
-        <w:rPr>
-          <w:lang w:val="en-US"/>
-        </w:rPr>
-        <w:t xml:space="preserve"> These many-to-many mappings are problematic for the overrepresentation analysis used by </w:t>
-      </w:r>
-      <w:proofErr w:type="spellStart"/>
-      <w:r>
-        <w:rPr>
-          <w:lang w:val="en-US"/>
-        </w:rPr>
-        <w:t>InCroMAP</w:t>
-      </w:r>
-      <w:proofErr w:type="spellEnd"/>
-      <w:r>
-        <w:rPr>
-          <w:lang w:val="en-US"/>
-        </w:rPr>
-        <w:t xml:space="preserve">. The visualization itself is also applicable for </w:t>
-      </w:r>
-      <w:proofErr w:type="spellStart"/>
-      <w:r>
-        <w:rPr>
-          <w:lang w:val="en-US"/>
-        </w:rPr>
-        <w:t>nontargeted</w:t>
-      </w:r>
-      <w:proofErr w:type="spellEnd"/>
-      <w:r>
-        <w:rPr>
-          <w:lang w:val="en-US"/>
-        </w:rPr>
-        <w:t xml:space="preserve"> data. The revised manuscript explains the problem of </w:t>
-      </w:r>
-      <w:proofErr w:type="spellStart"/>
-      <w:r>
-        <w:rPr>
-          <w:lang w:val="en-US"/>
-        </w:rPr>
-        <w:t>nontargeted</w:t>
-      </w:r>
-      <w:proofErr w:type="spellEnd"/>
-      <w:r>
-        <w:rPr>
-          <w:lang w:val="en-US"/>
-        </w:rPr>
-        <w:t xml:space="preserve"> data and the resulting many-to-many mappings in more detail in subsection 2.2.</w:t>
-      </w:r>
-    </w:p>
-    <w:p>
-      <w:pPr>
-        <w:spacing w:before="120" w:line="240" w:lineRule="auto"/>
-        <w:jc w:val="both"/>
-        <w:rPr>
           <w:lang w:val="en-US"/>
         </w:rPr>
       </w:pPr>
       <w:bookmarkStart w:id="0" w:name="_GoBack"/>
       <w:bookmarkEnd w:id="0"/>
+      <w:r>
+        <w:rPr>
+          <w:i/>
+          <w:color w:val="C00000"/>
+          <w:lang w:val="en-US"/>
+        </w:rPr>
+        <w:lastRenderedPageBreak/>
+        <w:t xml:space="preserve">4) To identify pathways affected by an experiment, a "special pathway enrichment" algorithms is used, but a detailed description of how metabolomics data are included in the algorithm is missing as well as a comparison to pathway enrichment of other tools. Also, what does it mean "pathway enrichment is limited to targeted metabolomics data"? Is the </w:t>
+      </w:r>
+      <w:proofErr w:type="spellStart"/>
+      <w:r>
+        <w:rPr>
+          <w:i/>
+          <w:color w:val="C00000"/>
+          <w:lang w:val="en-US"/>
+        </w:rPr>
+        <w:t>visualisation</w:t>
+      </w:r>
+      <w:proofErr w:type="spellEnd"/>
+      <w:r>
+        <w:rPr>
+          <w:i/>
+          <w:color w:val="C00000"/>
+          <w:lang w:val="en-US"/>
+        </w:rPr>
+        <w:t xml:space="preserve"> in general limited to targeted data?</w:t>
+      </w:r>
+    </w:p>
+    <w:p>
+      <w:pPr>
+        <w:spacing w:before="120" w:line="240" w:lineRule="auto"/>
+        <w:jc w:val="both"/>
+        <w:rPr>
+          <w:lang w:val="en-US"/>
+        </w:rPr>
+      </w:pPr>
+      <w:r>
+        <w:rPr>
+          <w:lang w:val="en-US"/>
+        </w:rPr>
+        <w:t>We thank Reviewer 2 for this critical remark. To the best of our knowledge only one other software (</w:t>
+      </w:r>
+      <w:proofErr w:type="spellStart"/>
+      <w:r>
+        <w:rPr>
+          <w:lang w:val="en-US"/>
+        </w:rPr>
+        <w:t>IMPaLA</w:t>
+      </w:r>
+      <w:proofErr w:type="spellEnd"/>
+      <w:r>
+        <w:rPr>
+          <w:lang w:val="en-US"/>
+        </w:rPr>
+        <w:t xml:space="preserve">) exists which is capable of the integrating both </w:t>
+      </w:r>
+      <w:proofErr w:type="spellStart"/>
+      <w:r>
+        <w:rPr>
+          <w:lang w:val="en-US"/>
+        </w:rPr>
+        <w:t>transcriptomics</w:t>
+      </w:r>
+      <w:proofErr w:type="spellEnd"/>
+      <w:r>
+        <w:rPr>
+          <w:lang w:val="en-US"/>
+        </w:rPr>
+        <w:t xml:space="preserve"> and metabolomics data for the purpose of pathway enrichment analysis. In short, </w:t>
+      </w:r>
+      <w:proofErr w:type="spellStart"/>
+      <w:r>
+        <w:rPr>
+          <w:lang w:val="en-US"/>
+        </w:rPr>
+        <w:t>IMPaLA</w:t>
+      </w:r>
+      <w:proofErr w:type="spellEnd"/>
+      <w:r>
+        <w:rPr>
+          <w:lang w:val="en-US"/>
+        </w:rPr>
+        <w:t xml:space="preserve"> calculates the enrichment p-values independently for each platform using either a </w:t>
+      </w:r>
+      <w:proofErr w:type="spellStart"/>
+      <w:r>
+        <w:rPr>
+          <w:lang w:val="en-US"/>
+        </w:rPr>
+        <w:t>hypergeometric</w:t>
+      </w:r>
+      <w:proofErr w:type="spellEnd"/>
+      <w:r>
+        <w:rPr>
+          <w:lang w:val="en-US"/>
+        </w:rPr>
+        <w:t xml:space="preserve"> test or Wilcoxon enrichment analysis. Then, as the experiments are considered independent, the joint p-value is computed based on the product of the p-values calculated for the individual platforms. On the contrary, </w:t>
+      </w:r>
+      <w:proofErr w:type="spellStart"/>
+      <w:r>
+        <w:rPr>
+          <w:lang w:val="en-US"/>
+        </w:rPr>
+        <w:t>InCroMAP</w:t>
+      </w:r>
+      <w:proofErr w:type="spellEnd"/>
+      <w:r>
+        <w:rPr>
+          <w:lang w:val="en-US"/>
+        </w:rPr>
+        <w:t xml:space="preserve"> performs only one statistical test in which all genes and metabolites showing significant changes are combined to one list. Analogously, the gene and metabolite universe are pooled in the </w:t>
+      </w:r>
+      <w:proofErr w:type="spellStart"/>
+      <w:r>
+        <w:rPr>
+          <w:lang w:val="en-US"/>
+        </w:rPr>
+        <w:t>hypergeometric</w:t>
+      </w:r>
+      <w:proofErr w:type="spellEnd"/>
+      <w:r>
+        <w:rPr>
+          <w:lang w:val="en-US"/>
+        </w:rPr>
+        <w:t xml:space="preserve"> test statistic. As suggested by Reviewer 2, the conceptual differences between the </w:t>
+      </w:r>
+      <w:proofErr w:type="spellStart"/>
+      <w:r>
+        <w:rPr>
+          <w:lang w:val="en-US"/>
+        </w:rPr>
+        <w:t>InCroMAP</w:t>
+      </w:r>
+      <w:proofErr w:type="spellEnd"/>
+      <w:r>
+        <w:rPr>
+          <w:lang w:val="en-US"/>
+        </w:rPr>
+        <w:t xml:space="preserve"> and </w:t>
+      </w:r>
+      <w:proofErr w:type="spellStart"/>
+      <w:r>
+        <w:rPr>
+          <w:lang w:val="en-US"/>
+        </w:rPr>
+        <w:t>IMPaLA</w:t>
+      </w:r>
+      <w:proofErr w:type="spellEnd"/>
+      <w:r>
+        <w:rPr>
+          <w:lang w:val="en-US"/>
+        </w:rPr>
+        <w:t xml:space="preserve"> algorithm for cross-platform enrichments are now explained comprehensively in the revised version of the manuscript</w:t>
+      </w:r>
+      <w:r>
+        <w:rPr>
+          <w:lang w:val="en-US"/>
+        </w:rPr>
+        <w:t xml:space="preserve"> (subsection 2.2)</w:t>
+      </w:r>
+      <w:r>
+        <w:rPr>
+          <w:lang w:val="en-US"/>
+        </w:rPr>
+        <w:t>.</w:t>
+      </w:r>
+    </w:p>
+    <w:p>
+      <w:pPr>
+        <w:spacing w:before="120" w:line="240" w:lineRule="auto"/>
+        <w:jc w:val="both"/>
+        <w:rPr>
+          <w:lang w:val="en-US"/>
+        </w:rPr>
+      </w:pPr>
+      <w:r>
+        <w:rPr>
+          <w:lang w:val="en-US"/>
+        </w:rPr>
+        <w:t xml:space="preserve">In general </w:t>
+      </w:r>
+      <w:proofErr w:type="spellStart"/>
+      <w:r>
+        <w:rPr>
+          <w:lang w:val="en-US"/>
+        </w:rPr>
+        <w:t>InCroMAP</w:t>
+      </w:r>
+      <w:proofErr w:type="spellEnd"/>
+      <w:r>
+        <w:rPr>
+          <w:lang w:val="en-US"/>
+        </w:rPr>
+        <w:t xml:space="preserve"> is not limited to targeted metabolomics data. However, assigning multiple candidate identifiers to metabolic features using mass and retention time usually results in many-to-many mappings</w:t>
+      </w:r>
+      <w:r>
+        <w:rPr>
+          <w:lang w:val="en-US"/>
+        </w:rPr>
+        <w:t xml:space="preserve"> because</w:t>
+      </w:r>
+      <w:r>
+        <w:rPr>
+          <w:lang w:val="en-US"/>
+        </w:rPr>
+        <w:t xml:space="preserve"> </w:t>
+      </w:r>
+      <w:r>
+        <w:rPr>
+          <w:lang w:val="en-US"/>
+        </w:rPr>
+        <w:t>a metabolic feature can be mapped to several candidate</w:t>
+      </w:r>
+      <w:r>
+        <w:rPr>
+          <w:lang w:val="en-US"/>
+        </w:rPr>
+        <w:t xml:space="preserve"> </w:t>
+      </w:r>
+      <w:r>
+        <w:rPr>
+          <w:lang w:val="en-US"/>
+        </w:rPr>
+        <w:t>identifiers and vice versa</w:t>
+      </w:r>
+      <w:r>
+        <w:rPr>
+          <w:lang w:val="en-US"/>
+        </w:rPr>
+        <w:t>.</w:t>
+      </w:r>
+      <w:r>
+        <w:rPr>
+          <w:lang w:val="en-US"/>
+        </w:rPr>
+        <w:t xml:space="preserve"> These many-to-many mappings are problematic for the overrepresentation analysis used by </w:t>
+      </w:r>
+      <w:proofErr w:type="spellStart"/>
+      <w:r>
+        <w:rPr>
+          <w:lang w:val="en-US"/>
+        </w:rPr>
+        <w:t>InCroMAP</w:t>
+      </w:r>
+      <w:proofErr w:type="spellEnd"/>
+      <w:r>
+        <w:rPr>
+          <w:lang w:val="en-US"/>
+        </w:rPr>
+        <w:t xml:space="preserve">. The visualization itself is also applicable for </w:t>
+      </w:r>
+      <w:proofErr w:type="spellStart"/>
+      <w:r>
+        <w:rPr>
+          <w:lang w:val="en-US"/>
+        </w:rPr>
+        <w:t>nontargeted</w:t>
+      </w:r>
+      <w:proofErr w:type="spellEnd"/>
+      <w:r>
+        <w:rPr>
+          <w:lang w:val="en-US"/>
+        </w:rPr>
+        <w:t xml:space="preserve"> data. The revised manuscript explains the problem of </w:t>
+      </w:r>
+      <w:proofErr w:type="spellStart"/>
+      <w:r>
+        <w:rPr>
+          <w:lang w:val="en-US"/>
+        </w:rPr>
+        <w:t>nontargeted</w:t>
+      </w:r>
+      <w:proofErr w:type="spellEnd"/>
+      <w:r>
+        <w:rPr>
+          <w:lang w:val="en-US"/>
+        </w:rPr>
+        <w:t xml:space="preserve"> data and the resulting many-to-many mappings in more detail in subsection 2.2.</w:t>
+      </w:r>
+    </w:p>
+    <w:p>
+      <w:pPr>
+        <w:spacing w:before="120" w:line="240" w:lineRule="auto"/>
+        <w:jc w:val="both"/>
+        <w:rPr>
+          <w:lang w:val="en-US"/>
+        </w:rPr>
+      </w:pPr>
     </w:p>
     <w:p>
       <w:pPr>
@@ -3300,25 +3197,8 @@
         <w:rPr>
           <w:lang w:val="en-US"/>
         </w:rPr>
-        <w:t xml:space="preserve">-mutated mouse liver tumors. As stated previously the corresponding </w:t>
-      </w:r>
-      <w:r>
-        <w:rPr>
-          <w:lang w:val="en-US"/>
-        </w:rPr>
-        <w:lastRenderedPageBreak/>
-        <w:t>manuscript was recently accepted by the International Journal of Cancer and was added to the submission for the sake of completeness.</w:t>
-      </w:r>
-    </w:p>
-    <w:p>
-      <w:pPr>
-        <w:spacing w:before="120" w:after="120" w:line="240" w:lineRule="auto"/>
-        <w:jc w:val="both"/>
-        <w:rPr>
-          <w:color w:val="C00000"/>
-          <w:lang w:val="en-US"/>
-        </w:rPr>
-      </w:pPr>
+        <w:t>-mutated mouse liver tumors. As stated previously the corresponding manuscript was recently accepted by the International Journal of Cancer and was added to the submission for the sake of completeness.</w:t>
+      </w:r>
     </w:p>
     <w:p>
       <w:pPr>
@@ -3487,49 +3367,51 @@
         <w:spacing w:before="120" w:after="120" w:line="240" w:lineRule="auto"/>
         <w:jc w:val="both"/>
         <w:rPr>
-          <w:lang w:val="en-US"/>
-        </w:rPr>
-      </w:pPr>
-      <w:r>
-        <w:rPr>
-          <w:lang w:val="en-US"/>
-        </w:rPr>
-        <w:t>We fully agree with</w:t>
-      </w:r>
-    </w:p>
-    <w:p>
-      <w:pPr>
-        <w:spacing w:before="120" w:after="120" w:line="240" w:lineRule="auto"/>
-        <w:jc w:val="both"/>
-        <w:rPr>
-          <w:lang w:val="en-US"/>
-        </w:rPr>
-      </w:pPr>
-      <w:proofErr w:type="gramStart"/>
-      <w:r>
-        <w:rPr>
-          <w:lang w:val="en-US"/>
-        </w:rPr>
-        <w:t>Mergin</w:t>
-      </w:r>
-      <w:r>
-        <w:rPr>
-          <w:lang w:val="en-US"/>
-        </w:rPr>
-        <w:t>g of DBs</w:t>
-      </w:r>
-      <w:r>
-        <w:rPr>
-          <w:lang w:val="en-US"/>
-        </w:rPr>
-        <w:t xml:space="preserve"> by </w:t>
-      </w:r>
-      <w:proofErr w:type="spellStart"/>
-      <w:r>
-        <w:rPr>
-          <w:lang w:val="en-US"/>
-        </w:rPr>
-        <w:t>inchikeys</w:t>
+          <w:color w:val="0070C0"/>
+        </w:rPr>
+      </w:pPr>
+      <w:r>
+        <w:rPr>
+          <w:lang w:val="en-US"/>
+        </w:rPr>
+        <w:t xml:space="preserve">We thank Reviewer </w:t>
+      </w:r>
+      <w:r>
+        <w:rPr>
+          <w:lang w:val="en-US"/>
+        </w:rPr>
+        <w:t>3</w:t>
+      </w:r>
+      <w:r>
+        <w:rPr>
+          <w:lang w:val="en-US"/>
+        </w:rPr>
+        <w:t xml:space="preserve"> for this remark</w:t>
+      </w:r>
+      <w:r>
+        <w:rPr>
+          <w:lang w:val="en-US"/>
+        </w:rPr>
+        <w:t>. Indeed, the generation of an internal metabolite identifier database for the mapping between different iden</w:t>
+      </w:r>
+      <w:r>
+        <w:rPr>
+          <w:lang w:val="en-US"/>
+        </w:rPr>
+        <w:t xml:space="preserve">tifiers was possibly one of the </w:t>
+      </w:r>
+      <w:r>
+        <w:rPr>
+          <w:lang w:val="en-US"/>
+        </w:rPr>
+        <w:t xml:space="preserve">milestones during the development of the extended version of </w:t>
+      </w:r>
+      <w:proofErr w:type="spellStart"/>
+      <w:r>
+        <w:rPr>
+          <w:lang w:val="en-US"/>
+        </w:rPr>
+        <w:t>InCroMAP</w:t>
       </w:r>
       <w:proofErr w:type="spellEnd"/>
       <w:r>
@@ -3538,148 +3420,151 @@
         </w:rPr>
         <w:t>.</w:t>
       </w:r>
-      <w:proofErr w:type="gramEnd"/>
-      <w:r>
-        <w:rPr>
-          <w:lang w:val="en-US"/>
-        </w:rPr>
-        <w:t xml:space="preserve"> </w:t>
-      </w:r>
-      <w:r>
-        <w:rPr>
-          <w:lang w:val="en-US"/>
-        </w:rPr>
-        <w:t xml:space="preserve">At least 2 different DB informations </w:t>
-      </w:r>
-      <w:r>
-        <w:rPr>
-          <w:lang w:val="en-US"/>
-        </w:rPr>
-        <w:t>to keep entry</w:t>
-      </w:r>
-    </w:p>
-    <w:p>
-      <w:pPr>
-        <w:spacing w:before="120" w:after="120" w:line="240" w:lineRule="auto"/>
-        <w:jc w:val="both"/>
-        <w:rPr>
-          <w:lang w:val="en-US"/>
-        </w:rPr>
-      </w:pPr>
-      <w:proofErr w:type="gramStart"/>
-      <w:r>
-        <w:rPr>
-          <w:lang w:val="en-US"/>
-        </w:rPr>
-        <w:t>for</w:t>
-      </w:r>
-      <w:proofErr w:type="gramEnd"/>
-      <w:r>
-        <w:rPr>
-          <w:lang w:val="en-US"/>
-        </w:rPr>
-        <w:t xml:space="preserve"> pc compounds used </w:t>
-      </w:r>
-      <w:r>
-        <w:rPr>
-          <w:lang w:val="en-US"/>
-        </w:rPr>
-        <w:t>synonym</w:t>
-      </w:r>
-      <w:r>
-        <w:rPr>
-          <w:lang w:val="en-US"/>
-        </w:rPr>
-        <w:t xml:space="preserve"> information and regex strings from </w:t>
-      </w:r>
-    </w:p>
-    <w:p>
-      <w:pPr>
-        <w:spacing w:before="120" w:after="120" w:line="240" w:lineRule="auto"/>
-        <w:jc w:val="both"/>
-        <w:rPr>
-          <w:lang w:val="en-US"/>
-        </w:rPr>
-      </w:pPr>
-      <w:r>
-        <w:rPr>
-          <w:lang w:val="en-US"/>
-        </w:rPr>
-        <w:t xml:space="preserve">Some without </w:t>
-      </w:r>
-      <w:proofErr w:type="spellStart"/>
-      <w:r>
-        <w:rPr>
-          <w:lang w:val="en-US"/>
-        </w:rPr>
-        <w:t>inchi</w:t>
-      </w:r>
-      <w:proofErr w:type="spellEnd"/>
-      <w:r>
-        <w:rPr>
-          <w:lang w:val="en-US"/>
-        </w:rPr>
-        <w:t xml:space="preserve"> keys -&gt; tried to match information of these by hand to PC information</w:t>
-      </w:r>
-    </w:p>
-    <w:p>
-      <w:pPr>
-        <w:spacing w:before="120" w:after="120" w:line="240" w:lineRule="auto"/>
-        <w:jc w:val="both"/>
-        <w:rPr>
-          <w:lang w:val="en-US"/>
-        </w:rPr>
-      </w:pPr>
-      <w:r>
-        <w:rPr>
-          <w:lang w:val="en-US"/>
-        </w:rPr>
-        <w:t>Joining of primary synonyms using heuristic (contained or simply shorter)</w:t>
-      </w:r>
-    </w:p>
-    <w:p>
-      <w:pPr>
-        <w:spacing w:before="120" w:after="120" w:line="240" w:lineRule="auto"/>
-        <w:jc w:val="both"/>
-        <w:rPr>
-          <w:lang w:val="en-US"/>
-        </w:rPr>
-      </w:pPr>
-      <w:proofErr w:type="spellStart"/>
-      <w:r>
-        <w:rPr>
-          <w:lang w:val="en-US"/>
-        </w:rPr>
-        <w:t>Self made</w:t>
-      </w:r>
-      <w:proofErr w:type="spellEnd"/>
-      <w:r>
-        <w:rPr>
-          <w:lang w:val="en-US"/>
-        </w:rPr>
-        <w:t xml:space="preserve"> python scripts</w:t>
-      </w:r>
-    </w:p>
-    <w:p>
-      <w:pPr>
-        <w:spacing w:before="120" w:line="240" w:lineRule="auto"/>
-        <w:jc w:val="both"/>
-        <w:rPr>
-          <w:color w:val="0070C0"/>
-        </w:rPr>
-      </w:pPr>
-      <w:r>
-        <w:rPr>
-          <w:b/>
-          <w:color w:val="0070C0"/>
-        </w:rPr>
-        <w:t>TODO:</w:t>
-      </w:r>
-      <w:r>
-        <w:rPr>
-          <w:color w:val="0070C0"/>
-        </w:rPr>
-        <w:t xml:space="preserve"> Lars. Nochmal genau beschreiben, wie die Integration gelaufen ist.</w:t>
+      <w:r>
+        <w:rPr>
+          <w:lang w:val="en-US"/>
+        </w:rPr>
+        <w:t xml:space="preserve"> T</w:t>
+      </w:r>
+      <w:r>
+        <w:rPr>
+          <w:lang w:val="en-US"/>
+        </w:rPr>
+        <w:t>he most crucial</w:t>
+      </w:r>
+      <w:r>
+        <w:rPr>
+          <w:lang w:val="en-US"/>
+        </w:rPr>
+        <w:t xml:space="preserve"> step was deciding for an internal identifier. We chose </w:t>
+      </w:r>
+      <w:proofErr w:type="spellStart"/>
+      <w:r>
+        <w:rPr>
+          <w:lang w:val="en-US"/>
+        </w:rPr>
+        <w:t>InChiKeys</w:t>
+      </w:r>
+      <w:proofErr w:type="spellEnd"/>
+      <w:r>
+        <w:rPr>
+          <w:lang w:val="en-US"/>
+        </w:rPr>
+        <w:t xml:space="preserve"> as they are a compact, almost certainly unique identifier for a metabolite, which does not change as frequently as some database identifier</w:t>
+      </w:r>
+      <w:r>
+        <w:rPr>
+          <w:lang w:val="en-US"/>
+        </w:rPr>
+        <w:t>s</w:t>
+      </w:r>
+      <w:r>
+        <w:rPr>
+          <w:lang w:val="en-US"/>
+        </w:rPr>
+        <w:t xml:space="preserve"> (HMDB, LIPIDMAPS, etc.). We downloaded compound information from PubChem, LIPID MAPS, </w:t>
+      </w:r>
+      <w:r>
+        <w:rPr>
+          <w:lang w:val="en-US"/>
+        </w:rPr>
+        <w:t xml:space="preserve">KEGG, </w:t>
+      </w:r>
+      <w:r>
+        <w:rPr>
+          <w:lang w:val="en-US"/>
+        </w:rPr>
+        <w:t>and HMDB</w:t>
+      </w:r>
+      <w:r>
+        <w:rPr>
+          <w:lang w:val="en-US"/>
+        </w:rPr>
+        <w:t>. We</w:t>
+      </w:r>
+      <w:r>
+        <w:rPr>
+          <w:lang w:val="en-US"/>
+        </w:rPr>
+        <w:t xml:space="preserve"> merged the data based on the </w:t>
+      </w:r>
+      <w:proofErr w:type="spellStart"/>
+      <w:r>
+        <w:rPr>
+          <w:lang w:val="en-US"/>
+        </w:rPr>
+        <w:t>InChIKeys</w:t>
+      </w:r>
+      <w:proofErr w:type="spellEnd"/>
+      <w:r>
+        <w:rPr>
+          <w:lang w:val="en-US"/>
+        </w:rPr>
+        <w:t xml:space="preserve"> with self-made python scripts</w:t>
+      </w:r>
+      <w:r>
+        <w:rPr>
+          <w:lang w:val="en-US"/>
+        </w:rPr>
+        <w:t xml:space="preserve"> and</w:t>
+      </w:r>
+      <w:r>
+        <w:rPr>
+          <w:lang w:val="en-US"/>
+        </w:rPr>
+        <w:t xml:space="preserve"> kept only entries that contained identifiers for at least two different databases. </w:t>
+      </w:r>
+      <w:r>
+        <w:rPr>
+          <w:lang w:val="en-US"/>
+        </w:rPr>
+        <w:t xml:space="preserve">We are aware of the fact that the generated database almost certainly contains errors because two different databases might assign a different </w:t>
+      </w:r>
+      <w:proofErr w:type="spellStart"/>
+      <w:r>
+        <w:rPr>
+          <w:lang w:val="en-US"/>
+        </w:rPr>
+        <w:t>InChIKey</w:t>
+      </w:r>
+      <w:proofErr w:type="spellEnd"/>
+      <w:r>
+        <w:rPr>
+          <w:lang w:val="en-US"/>
+        </w:rPr>
+        <w:t xml:space="preserve"> for a metabolite. Furthermore, some database entries from HMDB or LIPIDMAPS do not have </w:t>
+      </w:r>
+      <w:proofErr w:type="spellStart"/>
+      <w:r>
+        <w:rPr>
+          <w:lang w:val="en-US"/>
+        </w:rPr>
+        <w:t>InChiKeys</w:t>
+      </w:r>
+      <w:proofErr w:type="spellEnd"/>
+      <w:r>
+        <w:rPr>
+          <w:lang w:val="en-US"/>
+        </w:rPr>
+        <w:t xml:space="preserve">, e.g. a class of compounds. It might be possible to map this information to our generated identifier database using compound taxonomies. However, we did </w:t>
+      </w:r>
+      <w:r>
+        <w:rPr>
+          <w:lang w:val="en-US"/>
+        </w:rPr>
+        <w:t>not implement this feature in the current version</w:t>
+      </w:r>
+      <w:r>
+        <w:rPr>
+          <w:lang w:val="en-US"/>
+        </w:rPr>
+        <w:t>, mainly because it might introduce more errors in the generated database</w:t>
+      </w:r>
+      <w:r>
+        <w:rPr>
+          <w:lang w:val="en-US"/>
+        </w:rPr>
+        <w:t>. We outlined the points discussed in this paragraph in subsection 2.1.</w:t>
       </w:r>
     </w:p>
     <w:p>
@@ -3919,7 +3804,7 @@
       <w:rPr>
         <w:noProof/>
       </w:rPr>
-      <w:t>4</w:t>
+      <w:t>5</w:t>
     </w:r>
     <w:r>
       <w:rPr>
@@ -6572,7 +6457,7 @@
 </file>
 
 <file path=customXml/itemProps1.xml><?xml version="1.0" encoding="utf-8"?>
-<ds:datastoreItem xmlns:ds="http://schemas.openxmlformats.org/officeDocument/2006/customXml" ds:itemID="{190C23D8-AB36-4079-913C-290B69571B30}">
+<ds:datastoreItem xmlns:ds="http://schemas.openxmlformats.org/officeDocument/2006/customXml" ds:itemID="{1B48C952-0FCD-4D1E-A796-F753839F0C13}">
   <ds:schemaRefs>
     <ds:schemaRef ds:uri="http://schemas.openxmlformats.org/officeDocument/2006/bibliography"/>
   </ds:schemaRefs>

</xml_diff>